<commit_message>
work in progress: descriptions doc
</commit_message>
<xml_diff>
--- a/module_3/descriptions_sqlqueries.docx
+++ b/module_3/descriptions_sqlqueries.docx
@@ -58,6 +58,15 @@
     </w:p>
     <w:p>
       <w:pPr>
+        <w:ind w:left="720" w:hanging="360"/>
+        <w:rPr>
+          <w:sz w:val="22"/>
+          <w:szCs w:val="22"/>
+        </w:rPr>
+      </w:pPr>
+    </w:p>
+    <w:p>
+      <w:pPr>
         <w:pStyle w:val="ListParagraph"/>
         <w:numPr>
           <w:ilvl w:val="0"/>
@@ -141,6 +150,16 @@
     </w:p>
     <w:p>
       <w:pPr>
+        <w:ind w:left="1080"/>
+        <w:rPr>
+          <w:rFonts w:asciiTheme="majorHAnsi" w:hAnsiTheme="majorHAnsi" w:cstheme="majorHAnsi"/>
+          <w:sz w:val="22"/>
+          <w:szCs w:val="22"/>
+        </w:rPr>
+      </w:pPr>
+    </w:p>
+    <w:p>
+      <w:pPr>
         <w:pStyle w:val="ListParagraph"/>
         <w:numPr>
           <w:ilvl w:val="0"/>
@@ -161,6 +180,301 @@
     </w:p>
     <w:p>
       <w:pPr>
+        <w:ind w:left="1080"/>
+        <w:rPr>
+          <w:sz w:val="22"/>
+          <w:szCs w:val="22"/>
+        </w:rPr>
+      </w:pPr>
+      <w:r>
+        <w:rPr>
+          <w:sz w:val="22"/>
+          <w:szCs w:val="22"/>
+        </w:rPr>
+        <w:t xml:space="preserve">The function </w:t>
+      </w:r>
+      <w:r>
+        <w:rPr>
+          <w:sz w:val="22"/>
+          <w:szCs w:val="22"/>
+        </w:rPr>
+        <w:t>uses</w:t>
+      </w:r>
+      <w:r>
+        <w:rPr>
+          <w:sz w:val="22"/>
+          <w:szCs w:val="22"/>
+        </w:rPr>
+        <w:t xml:space="preserve"> two </w:t>
+      </w:r>
+      <w:r>
+        <w:rPr>
+          <w:rStyle w:val="HTMLCode"/>
+          <w:rFonts w:eastAsiaTheme="majorEastAsia"/>
+          <w:sz w:val="22"/>
+          <w:szCs w:val="22"/>
+        </w:rPr>
+        <w:t>SELECT COUNT(*)</w:t>
+      </w:r>
+      <w:r>
+        <w:rPr>
+          <w:sz w:val="22"/>
+          <w:szCs w:val="22"/>
+        </w:rPr>
+        <w:t xml:space="preserve"> queries. The first counts all entries in the </w:t>
+      </w:r>
+      <w:r>
+        <w:rPr>
+          <w:rStyle w:val="HTMLCode"/>
+          <w:rFonts w:eastAsiaTheme="majorEastAsia"/>
+          <w:sz w:val="22"/>
+          <w:szCs w:val="22"/>
+        </w:rPr>
+        <w:t>applicants</w:t>
+      </w:r>
+      <w:r>
+        <w:rPr>
+          <w:sz w:val="22"/>
+          <w:szCs w:val="22"/>
+        </w:rPr>
+        <w:t xml:space="preserve"> table to get </w:t>
+      </w:r>
+      <w:r>
+        <w:rPr>
+          <w:sz w:val="22"/>
+          <w:szCs w:val="22"/>
+        </w:rPr>
+        <w:t>the total number of applicants</w:t>
+      </w:r>
+      <w:r>
+        <w:rPr>
+          <w:sz w:val="22"/>
+          <w:szCs w:val="22"/>
+        </w:rPr>
+        <w:t xml:space="preserve">. The second counts entries where the </w:t>
+      </w:r>
+      <w:proofErr w:type="spellStart"/>
+      <w:r>
+        <w:rPr>
+          <w:rStyle w:val="HTMLCode"/>
+          <w:rFonts w:eastAsiaTheme="majorEastAsia"/>
+          <w:sz w:val="22"/>
+          <w:szCs w:val="22"/>
+        </w:rPr>
+        <w:t>us_or_international</w:t>
+      </w:r>
+      <w:proofErr w:type="spellEnd"/>
+      <w:r>
+        <w:rPr>
+          <w:sz w:val="22"/>
+          <w:szCs w:val="22"/>
+        </w:rPr>
+        <w:t xml:space="preserve"> column is </w:t>
+      </w:r>
+      <w:r>
+        <w:rPr>
+          <w:sz w:val="22"/>
+          <w:szCs w:val="22"/>
+        </w:rPr>
+        <w:t>“</w:t>
+      </w:r>
+      <w:r>
+        <w:rPr>
+          <w:sz w:val="22"/>
+          <w:szCs w:val="22"/>
+        </w:rPr>
+        <w:t>International</w:t>
+      </w:r>
+      <w:r>
+        <w:rPr>
+          <w:sz w:val="22"/>
+          <w:szCs w:val="22"/>
+        </w:rPr>
+        <w:t>”</w:t>
+      </w:r>
+      <w:r>
+        <w:rPr>
+          <w:sz w:val="22"/>
+          <w:szCs w:val="22"/>
+        </w:rPr>
+        <w:t>.</w:t>
+      </w:r>
+      <w:r>
+        <w:rPr>
+          <w:sz w:val="22"/>
+          <w:szCs w:val="22"/>
+        </w:rPr>
+        <w:t xml:space="preserve"> Once again, the query utilizes XX in order to input specific parameters that filters from which students we are counting. In the case of counting the number of international students, we use </w:t>
+      </w:r>
+      <w:proofErr w:type="spellStart"/>
+      <w:r>
+        <w:rPr>
+          <w:rFonts w:ascii="Courier New" w:hAnsi="Courier New" w:cs="Courier New"/>
+          <w:sz w:val="22"/>
+          <w:szCs w:val="22"/>
+        </w:rPr>
+        <w:t>us_or_international</w:t>
+      </w:r>
+      <w:proofErr w:type="spellEnd"/>
+      <w:r>
+        <w:rPr>
+          <w:rFonts w:ascii="Courier New" w:hAnsi="Courier New" w:cs="Courier New"/>
+          <w:sz w:val="22"/>
+          <w:szCs w:val="22"/>
+        </w:rPr>
+        <w:t xml:space="preserve"> = “</w:t>
+      </w:r>
+      <w:r>
+        <w:rPr>
+          <w:rFonts w:ascii="Courier New" w:hAnsi="Courier New" w:cs="Courier New"/>
+          <w:sz w:val="22"/>
+          <w:szCs w:val="22"/>
+        </w:rPr>
+        <w:t>International</w:t>
+      </w:r>
+      <w:r>
+        <w:rPr>
+          <w:rFonts w:ascii="Courier New" w:hAnsi="Courier New" w:cs="Courier New"/>
+          <w:sz w:val="22"/>
+          <w:szCs w:val="22"/>
+        </w:rPr>
+        <w:t>”</w:t>
+      </w:r>
+      <w:r>
+        <w:rPr>
+          <w:sz w:val="22"/>
+          <w:szCs w:val="22"/>
+        </w:rPr>
+        <w:t xml:space="preserve">. </w:t>
+      </w:r>
+      <w:r>
+        <w:rPr>
+          <w:sz w:val="22"/>
+          <w:szCs w:val="22"/>
+        </w:rPr>
+        <w:t>The</w:t>
+      </w:r>
+      <w:r>
+        <w:rPr>
+          <w:sz w:val="22"/>
+          <w:szCs w:val="22"/>
+        </w:rPr>
+        <w:t xml:space="preserve"> rest of the</w:t>
+      </w:r>
+      <w:r>
+        <w:rPr>
+          <w:sz w:val="22"/>
+          <w:szCs w:val="22"/>
+        </w:rPr>
+        <w:t xml:space="preserve"> function </w:t>
+      </w:r>
+      <w:r>
+        <w:rPr>
+          <w:sz w:val="22"/>
+          <w:szCs w:val="22"/>
+        </w:rPr>
+        <w:t>(not a SQL query)</w:t>
+      </w:r>
+      <w:r>
+        <w:rPr>
+          <w:sz w:val="22"/>
+          <w:szCs w:val="22"/>
+        </w:rPr>
+        <w:t>,</w:t>
+      </w:r>
+      <w:r>
+        <w:rPr>
+          <w:sz w:val="22"/>
+          <w:szCs w:val="22"/>
+        </w:rPr>
+        <w:t xml:space="preserve"> calculates the percentage by dividing the international count by the total count and multiplying by 100.</w:t>
+      </w:r>
+    </w:p>
+    <w:p>
+      <w:pPr>
+        <w:ind w:left="1080"/>
+        <w:rPr>
+          <w:sz w:val="22"/>
+          <w:szCs w:val="22"/>
+        </w:rPr>
+      </w:pPr>
+    </w:p>
+    <w:p>
+      <w:pPr>
+        <w:pStyle w:val="ListParagraph"/>
+        <w:numPr>
+          <w:ilvl w:val="0"/>
+          <w:numId w:val="2"/>
+        </w:numPr>
+        <w:rPr>
+          <w:sz w:val="22"/>
+          <w:szCs w:val="22"/>
+        </w:rPr>
+      </w:pPr>
+      <w:r>
+        <w:rPr>
+          <w:sz w:val="22"/>
+          <w:szCs w:val="22"/>
+        </w:rPr>
+        <w:t>What is the average GPA, GRE, GRE V, GRE AW of applicants who provide these metrics?</w:t>
+      </w:r>
+    </w:p>
+    <w:p>
+      <w:pPr>
+        <w:ind w:left="1080"/>
+        <w:rPr>
+          <w:sz w:val="22"/>
+          <w:szCs w:val="22"/>
+        </w:rPr>
+      </w:pPr>
+      <w:r>
+        <w:rPr>
+          <w:sz w:val="22"/>
+          <w:szCs w:val="22"/>
+        </w:rPr>
+        <w:t>For each score, we can directly retrieve the average using the SQL query. To ensure that we do not take that average across students who did not submit a (e.g., GPA, GRE) score, the SQL query uses</w:t>
+      </w:r>
+      <w:r>
+        <w:rPr>
+          <w:sz w:val="22"/>
+          <w:szCs w:val="22"/>
+        </w:rPr>
+        <w:t xml:space="preserve"> the condition</w:t>
+      </w:r>
+      <w:r>
+        <w:rPr>
+          <w:sz w:val="22"/>
+          <w:szCs w:val="22"/>
+        </w:rPr>
+        <w:t xml:space="preserve"> </w:t>
+      </w:r>
+      <w:r>
+        <w:rPr>
+          <w:rFonts w:ascii="Courier New" w:hAnsi="Courier New" w:cs="Courier New"/>
+          <w:sz w:val="22"/>
+          <w:szCs w:val="22"/>
+        </w:rPr>
+        <w:t>WHERE [score] IS NOT NULL</w:t>
+      </w:r>
+      <w:r>
+        <w:rPr>
+          <w:rFonts w:asciiTheme="majorHAnsi" w:hAnsiTheme="majorHAnsi" w:cstheme="majorHAnsi"/>
+          <w:sz w:val="22"/>
+          <w:szCs w:val="22"/>
+        </w:rPr>
+        <w:t xml:space="preserve">. </w:t>
+      </w:r>
+      <w:r>
+        <w:rPr>
+          <w:rFonts w:cstheme="minorHAnsi"/>
+          <w:sz w:val="22"/>
+          <w:szCs w:val="22"/>
+        </w:rPr>
+        <w:t xml:space="preserve">Each average score (GPA, GRE, GRE V, GRE AW) requires its own SQL query. </w:t>
+      </w:r>
+    </w:p>
+    <w:p>
+      <w:pPr>
         <w:pStyle w:val="ListParagraph"/>
         <w:ind w:left="1440"/>
         <w:rPr>
@@ -168,6 +482,473 @@
           <w:szCs w:val="22"/>
         </w:rPr>
       </w:pPr>
+    </w:p>
+    <w:p>
+      <w:pPr>
+        <w:pStyle w:val="ListParagraph"/>
+        <w:numPr>
+          <w:ilvl w:val="0"/>
+          <w:numId w:val="2"/>
+        </w:numPr>
+        <w:rPr>
+          <w:sz w:val="22"/>
+          <w:szCs w:val="22"/>
+        </w:rPr>
+      </w:pPr>
+      <w:r>
+        <w:rPr>
+          <w:sz w:val="22"/>
+          <w:szCs w:val="22"/>
+        </w:rPr>
+        <w:t>What is their average GPA of American students in Fall 2024?</w:t>
+      </w:r>
+    </w:p>
+    <w:p>
+      <w:pPr>
+        <w:ind w:left="1080"/>
+        <w:rPr>
+          <w:rFonts w:cstheme="minorHAnsi"/>
+          <w:sz w:val="22"/>
+          <w:szCs w:val="22"/>
+        </w:rPr>
+      </w:pPr>
+      <w:r>
+        <w:rPr>
+          <w:sz w:val="22"/>
+          <w:szCs w:val="22"/>
+        </w:rPr>
+        <w:t xml:space="preserve">The SQL query retrieves the appropriate average GPA score directly and </w:t>
+      </w:r>
+      <w:r>
+        <w:rPr>
+          <w:sz w:val="22"/>
+          <w:szCs w:val="22"/>
+        </w:rPr>
+        <w:t>at the same time,</w:t>
+      </w:r>
+      <w:r>
+        <w:rPr>
+          <w:sz w:val="22"/>
+          <w:szCs w:val="22"/>
+        </w:rPr>
+        <w:t xml:space="preserve"> filte</w:t>
+      </w:r>
+      <w:r>
+        <w:rPr>
+          <w:sz w:val="22"/>
+          <w:szCs w:val="22"/>
+        </w:rPr>
+        <w:t>rs</w:t>
+      </w:r>
+      <w:r>
+        <w:rPr>
+          <w:sz w:val="22"/>
+          <w:szCs w:val="22"/>
+        </w:rPr>
+        <w:t xml:space="preserve"> the set of applicants </w:t>
+      </w:r>
+      <w:r>
+        <w:rPr>
+          <w:sz w:val="22"/>
+          <w:szCs w:val="22"/>
+        </w:rPr>
+        <w:t xml:space="preserve">(term, applicant type) </w:t>
+      </w:r>
+      <w:r>
+        <w:rPr>
+          <w:sz w:val="22"/>
+          <w:szCs w:val="22"/>
+        </w:rPr>
+        <w:t xml:space="preserve">by using </w:t>
+      </w:r>
+      <w:r>
+        <w:rPr>
+          <w:sz w:val="22"/>
+          <w:szCs w:val="22"/>
+        </w:rPr>
+        <w:t xml:space="preserve">a </w:t>
+      </w:r>
+      <w:r>
+        <w:rPr>
+          <w:sz w:val="22"/>
+          <w:szCs w:val="22"/>
+        </w:rPr>
+        <w:t xml:space="preserve">WHERE </w:t>
+      </w:r>
+      <w:r>
+        <w:rPr>
+          <w:sz w:val="22"/>
+          <w:szCs w:val="22"/>
+        </w:rPr>
+        <w:t xml:space="preserve">condition. Additionally, in order to not take the GPA score across only applicants whose GPA is provided, we add the condition </w:t>
+      </w:r>
+      <w:r>
+        <w:rPr>
+          <w:rFonts w:ascii="Courier New" w:hAnsi="Courier New" w:cs="Courier New"/>
+          <w:sz w:val="22"/>
+          <w:szCs w:val="22"/>
+        </w:rPr>
+        <w:t xml:space="preserve">WHERE </w:t>
+      </w:r>
+      <w:proofErr w:type="spellStart"/>
+      <w:r>
+        <w:rPr>
+          <w:rFonts w:ascii="Courier New" w:hAnsi="Courier New" w:cs="Courier New"/>
+          <w:sz w:val="22"/>
+          <w:szCs w:val="22"/>
+        </w:rPr>
+        <w:t>gpa</w:t>
+      </w:r>
+      <w:proofErr w:type="spellEnd"/>
+      <w:r>
+        <w:rPr>
+          <w:rFonts w:ascii="Courier New" w:hAnsi="Courier New" w:cs="Courier New"/>
+          <w:sz w:val="22"/>
+          <w:szCs w:val="22"/>
+        </w:rPr>
+        <w:t xml:space="preserve"> IS NOT NULL</w:t>
+      </w:r>
+      <w:r>
+        <w:rPr>
+          <w:rFonts w:cstheme="minorHAnsi"/>
+          <w:sz w:val="22"/>
+          <w:szCs w:val="22"/>
+        </w:rPr>
+        <w:t>.</w:t>
+      </w:r>
+    </w:p>
+    <w:p>
+      <w:pPr>
+        <w:ind w:left="1080"/>
+        <w:rPr>
+          <w:rFonts w:cstheme="minorHAnsi"/>
+          <w:sz w:val="22"/>
+          <w:szCs w:val="22"/>
+        </w:rPr>
+      </w:pPr>
+    </w:p>
+    <w:p>
+      <w:pPr>
+        <w:pStyle w:val="ListParagraph"/>
+        <w:numPr>
+          <w:ilvl w:val="0"/>
+          <w:numId w:val="2"/>
+        </w:numPr>
+        <w:rPr>
+          <w:sz w:val="22"/>
+          <w:szCs w:val="22"/>
+        </w:rPr>
+      </w:pPr>
+      <w:r>
+        <w:rPr>
+          <w:sz w:val="22"/>
+          <w:szCs w:val="22"/>
+        </w:rPr>
+        <w:t>What percent of entries for Fall 2024 are Acceptances (to two decimal places)?</w:t>
+      </w:r>
+    </w:p>
+    <w:p>
+      <w:pPr>
+        <w:ind w:left="1080"/>
+        <w:rPr>
+          <w:sz w:val="22"/>
+          <w:szCs w:val="22"/>
+        </w:rPr>
+      </w:pPr>
+      <w:r>
+        <w:rPr>
+          <w:sz w:val="22"/>
+          <w:szCs w:val="22"/>
+        </w:rPr>
+        <w:lastRenderedPageBreak/>
+        <w:t xml:space="preserve">The function consists of two queries. The </w:t>
+      </w:r>
+      <w:r>
+        <w:rPr>
+          <w:sz w:val="22"/>
+          <w:szCs w:val="22"/>
+        </w:rPr>
+        <w:t>first</w:t>
+      </w:r>
+      <w:r>
+        <w:rPr>
+          <w:sz w:val="22"/>
+          <w:szCs w:val="22"/>
+        </w:rPr>
+        <w:t xml:space="preserve"> query</w:t>
+      </w:r>
+      <w:r>
+        <w:rPr>
+          <w:sz w:val="22"/>
+          <w:szCs w:val="22"/>
+        </w:rPr>
+        <w:t xml:space="preserve"> counts the total applicants for </w:t>
+      </w:r>
+      <w:r>
+        <w:rPr>
+          <w:sz w:val="22"/>
+          <w:szCs w:val="22"/>
+        </w:rPr>
+        <w:t>“</w:t>
+      </w:r>
+      <w:r>
+        <w:rPr>
+          <w:sz w:val="22"/>
+          <w:szCs w:val="22"/>
+        </w:rPr>
+        <w:t>Fall 2024</w:t>
+      </w:r>
+      <w:r>
+        <w:rPr>
+          <w:sz w:val="22"/>
+          <w:szCs w:val="22"/>
+        </w:rPr>
+        <w:t>”</w:t>
+      </w:r>
+      <w:r>
+        <w:rPr>
+          <w:sz w:val="22"/>
+          <w:szCs w:val="22"/>
+        </w:rPr>
+        <w:t xml:space="preserve"> using </w:t>
+      </w:r>
+      <w:r>
+        <w:rPr>
+          <w:rStyle w:val="HTMLCode"/>
+          <w:rFonts w:eastAsiaTheme="majorEastAsia"/>
+          <w:sz w:val="22"/>
+          <w:szCs w:val="22"/>
+        </w:rPr>
+        <w:t>COUNT(*)</w:t>
+      </w:r>
+      <w:r>
+        <w:rPr>
+          <w:sz w:val="22"/>
+          <w:szCs w:val="22"/>
+        </w:rPr>
+        <w:t xml:space="preserve">. Then, </w:t>
+      </w:r>
+      <w:r>
+        <w:rPr>
+          <w:sz w:val="22"/>
+          <w:szCs w:val="22"/>
+        </w:rPr>
+        <w:t xml:space="preserve">the second query </w:t>
+      </w:r>
+      <w:r>
+        <w:rPr>
+          <w:sz w:val="22"/>
+          <w:szCs w:val="22"/>
+        </w:rPr>
+        <w:t xml:space="preserve">counts applicants for </w:t>
+      </w:r>
+      <w:r>
+        <w:rPr>
+          <w:sz w:val="22"/>
+          <w:szCs w:val="22"/>
+        </w:rPr>
+        <w:t>“Fall 2024”</w:t>
+      </w:r>
+      <w:r>
+        <w:rPr>
+          <w:sz w:val="22"/>
+          <w:szCs w:val="22"/>
+        </w:rPr>
+        <w:t xml:space="preserve"> whose </w:t>
+      </w:r>
+      <w:r>
+        <w:rPr>
+          <w:rStyle w:val="HTMLCode"/>
+          <w:rFonts w:eastAsiaTheme="majorEastAsia"/>
+          <w:sz w:val="22"/>
+          <w:szCs w:val="22"/>
+        </w:rPr>
+        <w:t>status</w:t>
+      </w:r>
+      <w:r>
+        <w:rPr>
+          <w:sz w:val="22"/>
+          <w:szCs w:val="22"/>
+        </w:rPr>
+        <w:t xml:space="preserve"> column matches 'Accepted' (using </w:t>
+      </w:r>
+      <w:r>
+        <w:rPr>
+          <w:rStyle w:val="HTMLCode"/>
+          <w:rFonts w:eastAsiaTheme="majorEastAsia"/>
+          <w:sz w:val="22"/>
+          <w:szCs w:val="22"/>
+        </w:rPr>
+        <w:t>LIKE %s</w:t>
+      </w:r>
+      <w:r>
+        <w:rPr>
+          <w:sz w:val="22"/>
+          <w:szCs w:val="22"/>
+        </w:rPr>
+        <w:t xml:space="preserve"> with '%Accepted%').</w:t>
+      </w:r>
+      <w:r>
+        <w:rPr>
+          <w:sz w:val="22"/>
+          <w:szCs w:val="22"/>
+        </w:rPr>
+        <w:t xml:space="preserve"> Note that because the </w:t>
+      </w:r>
+      <w:r>
+        <w:rPr>
+          <w:rStyle w:val="HTMLCode"/>
+          <w:rFonts w:eastAsiaTheme="majorEastAsia"/>
+          <w:sz w:val="22"/>
+          <w:szCs w:val="22"/>
+        </w:rPr>
+        <w:t>status</w:t>
+      </w:r>
+      <w:r>
+        <w:rPr>
+          <w:rStyle w:val="HTMLCode"/>
+          <w:rFonts w:eastAsiaTheme="majorEastAsia"/>
+          <w:sz w:val="22"/>
+          <w:szCs w:val="22"/>
+        </w:rPr>
+        <w:t xml:space="preserve"> </w:t>
+      </w:r>
+      <w:r>
+        <w:rPr>
+          <w:rStyle w:val="HTMLCode"/>
+          <w:rFonts w:asciiTheme="minorHAnsi" w:eastAsiaTheme="majorEastAsia" w:hAnsiTheme="minorHAnsi" w:cstheme="minorHAnsi"/>
+          <w:sz w:val="22"/>
+          <w:szCs w:val="22"/>
+        </w:rPr>
+        <w:t xml:space="preserve">values include if the applicant was Accepted/Rejected and the date in which that decision was determined, we use </w:t>
+      </w:r>
+      <w:r>
+        <w:rPr>
+          <w:rStyle w:val="HTMLCode"/>
+          <w:rFonts w:asciiTheme="minorHAnsi" w:eastAsiaTheme="majorEastAsia" w:hAnsiTheme="minorHAnsi" w:cstheme="minorHAnsi"/>
+          <w:sz w:val="22"/>
+          <w:szCs w:val="22"/>
+        </w:rPr>
+        <w:t xml:space="preserve">the </w:t>
+      </w:r>
+      <w:r>
+        <w:rPr>
+          <w:rStyle w:val="HTMLCode"/>
+          <w:rFonts w:asciiTheme="minorHAnsi" w:eastAsiaTheme="majorEastAsia" w:hAnsiTheme="minorHAnsi" w:cstheme="minorHAnsi"/>
+          <w:sz w:val="22"/>
+          <w:szCs w:val="22"/>
+        </w:rPr>
+        <w:t xml:space="preserve">wildcard </w:t>
+      </w:r>
+      <w:r>
+        <w:rPr>
+          <w:sz w:val="22"/>
+          <w:szCs w:val="22"/>
+        </w:rPr>
+        <w:t>'%Accepted%'</w:t>
+      </w:r>
+      <w:r>
+        <w:rPr>
+          <w:sz w:val="22"/>
+          <w:szCs w:val="22"/>
+        </w:rPr>
+        <w:t xml:space="preserve"> </w:t>
+      </w:r>
+      <w:r>
+        <w:rPr>
+          <w:rStyle w:val="HTMLCode"/>
+          <w:rFonts w:asciiTheme="minorHAnsi" w:eastAsiaTheme="majorEastAsia" w:hAnsiTheme="minorHAnsi" w:cstheme="minorHAnsi"/>
+          <w:sz w:val="22"/>
+          <w:szCs w:val="22"/>
+        </w:rPr>
+        <w:t>(to count the number of acceptances.</w:t>
+      </w:r>
+      <w:r>
+        <w:rPr>
+          <w:sz w:val="22"/>
+          <w:szCs w:val="22"/>
+        </w:rPr>
+        <w:t xml:space="preserve"> </w:t>
+      </w:r>
+      <w:r>
+        <w:rPr>
+          <w:sz w:val="22"/>
+          <w:szCs w:val="22"/>
+        </w:rPr>
+        <w:t>The rest of the function (not a SQL query) computes t</w:t>
+      </w:r>
+      <w:r>
+        <w:rPr>
+          <w:sz w:val="22"/>
+          <w:szCs w:val="22"/>
+        </w:rPr>
+        <w:t>he percentage by dividing the count of accepted applicants by the total applicants and multiplying by 100.</w:t>
+      </w:r>
+    </w:p>
+    <w:p>
+      <w:pPr>
+        <w:ind w:left="1080"/>
+        <w:rPr>
+          <w:sz w:val="22"/>
+          <w:szCs w:val="22"/>
+        </w:rPr>
+      </w:pPr>
+    </w:p>
+    <w:p>
+      <w:pPr>
+        <w:pStyle w:val="ListParagraph"/>
+        <w:numPr>
+          <w:ilvl w:val="0"/>
+          <w:numId w:val="2"/>
+        </w:numPr>
+        <w:rPr>
+          <w:sz w:val="22"/>
+          <w:szCs w:val="22"/>
+        </w:rPr>
+      </w:pPr>
+      <w:r>
+        <w:rPr>
+          <w:sz w:val="22"/>
+          <w:szCs w:val="22"/>
+        </w:rPr>
+        <w:t>What is the average GPA of applicants who applied for Fall 2024 who are Acceptances?</w:t>
+      </w:r>
+    </w:p>
+    <w:p>
+      <w:pPr>
+        <w:pStyle w:val="ListParagraph"/>
+        <w:numPr>
+          <w:ilvl w:val="0"/>
+          <w:numId w:val="2"/>
+        </w:numPr>
+        <w:rPr>
+          <w:sz w:val="22"/>
+          <w:szCs w:val="22"/>
+        </w:rPr>
+      </w:pPr>
+      <w:r>
+        <w:rPr>
+          <w:sz w:val="22"/>
+          <w:szCs w:val="22"/>
+        </w:rPr>
+        <w:t xml:space="preserve">How many entries are from applicants who applied to JHU for a </w:t>
+      </w:r>
+      <w:proofErr w:type="spellStart"/>
+      <w:r>
+        <w:rPr>
+          <w:sz w:val="22"/>
+          <w:szCs w:val="22"/>
+        </w:rPr>
+        <w:t>masters</w:t>
+      </w:r>
+      <w:proofErr w:type="spellEnd"/>
+      <w:r>
+        <w:rPr>
+          <w:sz w:val="22"/>
+          <w:szCs w:val="22"/>
+        </w:rPr>
+        <w:t xml:space="preserve"> degrees in Computer Science?</w:t>
+      </w:r>
     </w:p>
     <w:sectPr>
       <w:pgSz w:w="12240" w:h="15840"/>

</xml_diff>

<commit_message>
Finished SQL Queries doc
</commit_message>
<xml_diff>
--- a/module_3/descriptions_sqlqueries.docx
+++ b/module_3/descriptions_sqlqueries.docx
@@ -6,12 +6,89 @@
       <w:pPr>
         <w:ind w:left="720" w:hanging="360"/>
         <w:rPr>
-          <w:sz w:val="22"/>
-          <w:szCs w:val="22"/>
-        </w:rPr>
-      </w:pPr>
-      <w:r>
-        <w:rPr>
+          <w:rFonts w:asciiTheme="minorHAnsi" w:hAnsiTheme="minorHAnsi" w:cstheme="minorHAnsi"/>
+          <w:sz w:val="22"/>
+          <w:szCs w:val="22"/>
+        </w:rPr>
+      </w:pPr>
+      <w:r>
+        <w:rPr>
+          <w:rFonts w:asciiTheme="minorHAnsi" w:hAnsiTheme="minorHAnsi" w:cstheme="minorHAnsi"/>
+          <w:sz w:val="22"/>
+          <w:szCs w:val="22"/>
+        </w:rPr>
+        <w:t>Sara Nasab</w:t>
+      </w:r>
+    </w:p>
+    <w:p>
+      <w:pPr>
+        <w:ind w:left="720" w:hanging="360"/>
+        <w:rPr>
+          <w:rFonts w:asciiTheme="minorHAnsi" w:hAnsiTheme="minorHAnsi" w:cstheme="minorHAnsi"/>
+          <w:sz w:val="22"/>
+          <w:szCs w:val="22"/>
+        </w:rPr>
+      </w:pPr>
+      <w:hyperlink r:id="rId7" w:history="1">
+        <w:r>
+          <w:rPr>
+            <w:rStyle w:val="Hyperlink"/>
+            <w:rFonts w:asciiTheme="minorHAnsi" w:hAnsiTheme="minorHAnsi" w:cstheme="minorHAnsi"/>
+            <w:sz w:val="22"/>
+            <w:szCs w:val="22"/>
+          </w:rPr>
+          <w:t>Snasab1@jh.edu</w:t>
+        </w:r>
+      </w:hyperlink>
+    </w:p>
+    <w:p>
+      <w:pPr>
+        <w:ind w:left="720" w:hanging="360"/>
+        <w:rPr>
+          <w:rFonts w:asciiTheme="minorHAnsi" w:hAnsiTheme="minorHAnsi" w:cstheme="minorHAnsi"/>
+          <w:sz w:val="22"/>
+          <w:szCs w:val="22"/>
+        </w:rPr>
+      </w:pPr>
+      <w:r>
+        <w:rPr>
+          <w:rFonts w:asciiTheme="minorHAnsi" w:hAnsiTheme="minorHAnsi" w:cstheme="minorHAnsi"/>
+          <w:sz w:val="22"/>
+          <w:szCs w:val="22"/>
+        </w:rPr>
+        <w:t xml:space="preserve">Module 3: </w:t>
+      </w:r>
+      <w:r>
+        <w:rPr>
+          <w:rFonts w:asciiTheme="minorHAnsi" w:hAnsiTheme="minorHAnsi" w:cstheme="minorHAnsi"/>
+          <w:sz w:val="22"/>
+          <w:szCs w:val="22"/>
+        </w:rPr>
+        <w:t>Description of SQL Queries Used</w:t>
+      </w:r>
+    </w:p>
+    <w:p>
+      <w:pPr>
+        <w:ind w:left="720" w:hanging="360"/>
+        <w:rPr>
+          <w:rFonts w:asciiTheme="minorHAnsi" w:hAnsiTheme="minorHAnsi" w:cstheme="minorHAnsi"/>
+          <w:sz w:val="22"/>
+          <w:szCs w:val="22"/>
+        </w:rPr>
+      </w:pPr>
+    </w:p>
+    <w:p>
+      <w:pPr>
+        <w:ind w:left="720" w:hanging="360"/>
+        <w:rPr>
+          <w:rFonts w:asciiTheme="minorHAnsi" w:hAnsiTheme="minorHAnsi" w:cstheme="minorHAnsi"/>
+          <w:sz w:val="22"/>
+          <w:szCs w:val="22"/>
+        </w:rPr>
+      </w:pPr>
+      <w:r>
+        <w:rPr>
+          <w:rFonts w:asciiTheme="minorHAnsi" w:hAnsiTheme="minorHAnsi" w:cstheme="minorHAnsi"/>
           <w:sz w:val="22"/>
           <w:szCs w:val="22"/>
         </w:rPr>
@@ -19,6 +96,7 @@
       </w:r>
       <w:r>
         <w:rPr>
+          <w:rFonts w:asciiTheme="minorHAnsi" w:hAnsiTheme="minorHAnsi" w:cstheme="minorHAnsi"/>
           <w:sz w:val="22"/>
           <w:szCs w:val="22"/>
         </w:rPr>
@@ -26,6 +104,7 @@
       </w:r>
       <w:r>
         <w:rPr>
+          <w:rFonts w:asciiTheme="minorHAnsi" w:hAnsiTheme="minorHAnsi" w:cstheme="minorHAnsi"/>
           <w:sz w:val="22"/>
           <w:szCs w:val="22"/>
         </w:rPr>
@@ -43,6 +122,7 @@
       <w:proofErr w:type="spellEnd"/>
       <w:r>
         <w:rPr>
+          <w:rFonts w:asciiTheme="minorHAnsi" w:hAnsiTheme="minorHAnsi" w:cstheme="minorHAnsi"/>
           <w:sz w:val="22"/>
           <w:szCs w:val="22"/>
         </w:rPr>
@@ -50,6 +130,7 @@
       </w:r>
       <w:r>
         <w:rPr>
+          <w:rFonts w:asciiTheme="minorHAnsi" w:hAnsiTheme="minorHAnsi" w:cstheme="minorHAnsi"/>
           <w:sz w:val="22"/>
           <w:szCs w:val="22"/>
         </w:rPr>
@@ -96,10 +177,18 @@
       </w:pPr>
       <w:r>
         <w:rPr>
-          <w:sz w:val="22"/>
-          <w:szCs w:val="22"/>
-        </w:rPr>
-        <w:t xml:space="preserve">This is a “count” type of query, so the query executed is simply done with one f-string that uses </w:t>
+          <w:rFonts w:asciiTheme="minorHAnsi" w:hAnsiTheme="minorHAnsi" w:cstheme="minorHAnsi"/>
+          <w:sz w:val="22"/>
+          <w:szCs w:val="22"/>
+        </w:rPr>
+        <w:t>This is a “count” type of query, so the query executed is simply done with one f-string that uses</w:t>
+      </w:r>
+      <w:r>
+        <w:rPr>
+          <w:sz w:val="22"/>
+          <w:szCs w:val="22"/>
+        </w:rPr>
+        <w:t xml:space="preserve"> </w:t>
       </w:r>
       <w:r>
         <w:rPr>
@@ -114,7 +203,22 @@
           <w:sz w:val="22"/>
           <w:szCs w:val="22"/>
         </w:rPr>
-        <w:t xml:space="preserve"> and filters by the placeholder </w:t>
+        <w:t xml:space="preserve"> </w:t>
+      </w:r>
+      <w:r>
+        <w:rPr>
+          <w:rFonts w:asciiTheme="minorHAnsi" w:hAnsiTheme="minorHAnsi" w:cstheme="minorHAnsi"/>
+          <w:sz w:val="22"/>
+          <w:szCs w:val="22"/>
+        </w:rPr>
+        <w:t>and filters by the placeholder</w:t>
+      </w:r>
+      <w:r>
+        <w:rPr>
+          <w:sz w:val="22"/>
+          <w:szCs w:val="22"/>
+        </w:rPr>
+        <w:t xml:space="preserve"> </w:t>
       </w:r>
       <w:r>
         <w:rPr>
@@ -129,7 +233,22 @@
           <w:sz w:val="22"/>
           <w:szCs w:val="22"/>
         </w:rPr>
-        <w:t xml:space="preserve">, in which we use to filter the counts by </w:t>
+        <w:t xml:space="preserve">, </w:t>
+      </w:r>
+      <w:r>
+        <w:rPr>
+          <w:rFonts w:asciiTheme="minorHAnsi" w:hAnsiTheme="minorHAnsi" w:cstheme="minorHAnsi"/>
+          <w:sz w:val="22"/>
+          <w:szCs w:val="22"/>
+        </w:rPr>
+        <w:t>in which we use to filter the counts by</w:t>
+      </w:r>
+      <w:r>
+        <w:rPr>
+          <w:sz w:val="22"/>
+          <w:szCs w:val="22"/>
+        </w:rPr>
+        <w:t xml:space="preserve"> </w:t>
       </w:r>
       <w:r>
         <w:rPr>
@@ -188,6 +307,7 @@
       </w:pPr>
       <w:r>
         <w:rPr>
+          <w:rFonts w:asciiTheme="minorHAnsi" w:hAnsiTheme="minorHAnsi" w:cstheme="minorHAnsi"/>
           <w:sz w:val="22"/>
           <w:szCs w:val="22"/>
         </w:rPr>
@@ -195,6 +315,7 @@
       </w:r>
       <w:r>
         <w:rPr>
+          <w:rFonts w:asciiTheme="minorHAnsi" w:hAnsiTheme="minorHAnsi" w:cstheme="minorHAnsi"/>
           <w:sz w:val="22"/>
           <w:szCs w:val="22"/>
         </w:rPr>
@@ -202,10 +323,18 @@
       </w:r>
       <w:r>
         <w:rPr>
-          <w:sz w:val="22"/>
-          <w:szCs w:val="22"/>
-        </w:rPr>
-        <w:t xml:space="preserve"> two </w:t>
+          <w:rFonts w:asciiTheme="minorHAnsi" w:hAnsiTheme="minorHAnsi" w:cstheme="minorHAnsi"/>
+          <w:sz w:val="22"/>
+          <w:szCs w:val="22"/>
+        </w:rPr>
+        <w:t xml:space="preserve"> two</w:t>
+      </w:r>
+      <w:r>
+        <w:rPr>
+          <w:sz w:val="22"/>
+          <w:szCs w:val="22"/>
+        </w:rPr>
+        <w:t xml:space="preserve"> </w:t>
       </w:r>
       <w:r>
         <w:rPr>
@@ -214,15 +343,9 @@
           <w:sz w:val="22"/>
           <w:szCs w:val="22"/>
         </w:rPr>
-        <w:t>SELECT COUNT(*)</w:t>
-      </w:r>
-      <w:r>
-        <w:rPr>
-          <w:sz w:val="22"/>
-          <w:szCs w:val="22"/>
-        </w:rPr>
-        <w:t xml:space="preserve"> queries. The first counts all entries in the </w:t>
-      </w:r>
+        <w:t xml:space="preserve">SELECT </w:t>
+      </w:r>
+      <w:proofErr w:type="gramStart"/>
       <w:r>
         <w:rPr>
           <w:rStyle w:val="HTMLCode"/>
@@ -230,10 +353,47 @@
           <w:sz w:val="22"/>
           <w:szCs w:val="22"/>
         </w:rPr>
+        <w:t>COUNT</w:t>
+      </w:r>
+      <w:r>
+        <w:rPr>
+          <w:rStyle w:val="HTMLCode"/>
+          <w:rFonts w:asciiTheme="minorHAnsi" w:eastAsiaTheme="majorEastAsia" w:hAnsiTheme="minorHAnsi" w:cstheme="minorHAnsi"/>
+          <w:sz w:val="22"/>
+          <w:szCs w:val="22"/>
+        </w:rPr>
+        <w:t>(</w:t>
+      </w:r>
+      <w:proofErr w:type="gramEnd"/>
+      <w:r>
+        <w:rPr>
+          <w:rStyle w:val="HTMLCode"/>
+          <w:rFonts w:asciiTheme="minorHAnsi" w:eastAsiaTheme="majorEastAsia" w:hAnsiTheme="minorHAnsi" w:cstheme="minorHAnsi"/>
+          <w:sz w:val="22"/>
+          <w:szCs w:val="22"/>
+        </w:rPr>
+        <w:t>*)</w:t>
+      </w:r>
+      <w:r>
+        <w:rPr>
+          <w:rFonts w:asciiTheme="minorHAnsi" w:hAnsiTheme="minorHAnsi" w:cstheme="minorHAnsi"/>
+          <w:sz w:val="22"/>
+          <w:szCs w:val="22"/>
+        </w:rPr>
+        <w:t xml:space="preserve"> queries. The first counts all entries in the </w:t>
+      </w:r>
+      <w:r>
+        <w:rPr>
+          <w:rStyle w:val="HTMLCode"/>
+          <w:rFonts w:asciiTheme="minorHAnsi" w:eastAsiaTheme="majorEastAsia" w:hAnsiTheme="minorHAnsi" w:cstheme="minorHAnsi"/>
+          <w:sz w:val="22"/>
+          <w:szCs w:val="22"/>
+        </w:rPr>
         <w:t>applicants</w:t>
       </w:r>
       <w:r>
         <w:rPr>
+          <w:rFonts w:asciiTheme="minorHAnsi" w:hAnsiTheme="minorHAnsi" w:cstheme="minorHAnsi"/>
           <w:sz w:val="22"/>
           <w:szCs w:val="22"/>
         </w:rPr>
@@ -241,6 +401,7 @@
       </w:r>
       <w:r>
         <w:rPr>
+          <w:rFonts w:asciiTheme="minorHAnsi" w:hAnsiTheme="minorHAnsi" w:cstheme="minorHAnsi"/>
           <w:sz w:val="22"/>
           <w:szCs w:val="22"/>
         </w:rPr>
@@ -248,6 +409,7 @@
       </w:r>
       <w:r>
         <w:rPr>
+          <w:rFonts w:asciiTheme="minorHAnsi" w:hAnsiTheme="minorHAnsi" w:cstheme="minorHAnsi"/>
           <w:sz w:val="22"/>
           <w:szCs w:val="22"/>
         </w:rPr>
@@ -269,10 +431,19 @@
           <w:sz w:val="22"/>
           <w:szCs w:val="22"/>
         </w:rPr>
-        <w:t xml:space="preserve"> column is </w:t>
-      </w:r>
-      <w:r>
-        <w:rPr>
+        <w:t xml:space="preserve"> </w:t>
+      </w:r>
+      <w:r>
+        <w:rPr>
+          <w:rFonts w:asciiTheme="minorHAnsi" w:hAnsiTheme="minorHAnsi" w:cstheme="minorHAnsi"/>
+          <w:sz w:val="22"/>
+          <w:szCs w:val="22"/>
+        </w:rPr>
+        <w:t xml:space="preserve">column is </w:t>
+      </w:r>
+      <w:r>
+        <w:rPr>
+          <w:rFonts w:asciiTheme="minorHAnsi" w:hAnsiTheme="minorHAnsi" w:cstheme="minorHAnsi"/>
           <w:sz w:val="22"/>
           <w:szCs w:val="22"/>
         </w:rPr>
@@ -280,6 +451,7 @@
       </w:r>
       <w:r>
         <w:rPr>
+          <w:rFonts w:asciiTheme="minorHAnsi" w:hAnsiTheme="minorHAnsi" w:cstheme="minorHAnsi"/>
           <w:sz w:val="22"/>
           <w:szCs w:val="22"/>
         </w:rPr>
@@ -287,6 +459,7 @@
       </w:r>
       <w:r>
         <w:rPr>
+          <w:rFonts w:asciiTheme="minorHAnsi" w:hAnsiTheme="minorHAnsi" w:cstheme="minorHAnsi"/>
           <w:sz w:val="22"/>
           <w:szCs w:val="22"/>
         </w:rPr>
@@ -294,6 +467,7 @@
       </w:r>
       <w:r>
         <w:rPr>
+          <w:rFonts w:asciiTheme="minorHAnsi" w:hAnsiTheme="minorHAnsi" w:cstheme="minorHAnsi"/>
           <w:sz w:val="22"/>
           <w:szCs w:val="22"/>
         </w:rPr>
@@ -301,10 +475,34 @@
       </w:r>
       <w:r>
         <w:rPr>
-          <w:sz w:val="22"/>
-          <w:szCs w:val="22"/>
-        </w:rPr>
-        <w:t xml:space="preserve"> Once again, the query utilizes XX in order to input specific parameters that filters from which students we are counting. In the case of counting the number of international students, we use </w:t>
+          <w:rFonts w:asciiTheme="minorHAnsi" w:hAnsiTheme="minorHAnsi" w:cstheme="minorHAnsi"/>
+          <w:sz w:val="22"/>
+          <w:szCs w:val="22"/>
+        </w:rPr>
+        <w:t xml:space="preserve"> Once again, the query utilizes </w:t>
+      </w:r>
+      <w:r>
+        <w:rPr>
+          <w:rFonts w:ascii="Courier New" w:hAnsi="Courier New" w:cs="Courier New"/>
+          <w:sz w:val="22"/>
+          <w:szCs w:val="22"/>
+        </w:rPr>
+        <w:t>%s</w:t>
+      </w:r>
+      <w:r>
+        <w:rPr>
+          <w:rFonts w:asciiTheme="minorHAnsi" w:hAnsiTheme="minorHAnsi" w:cstheme="minorHAnsi"/>
+          <w:sz w:val="22"/>
+          <w:szCs w:val="22"/>
+        </w:rPr>
+        <w:t xml:space="preserve"> in order to input specific parameters that filters from which students we are counting. In the case of counting the number of international students, we use</w:t>
+      </w:r>
+      <w:r>
+        <w:rPr>
+          <w:sz w:val="22"/>
+          <w:szCs w:val="22"/>
+        </w:rPr>
+        <w:t xml:space="preserve"> </w:t>
       </w:r>
       <w:proofErr w:type="spellStart"/>
       <w:r>
@@ -349,6 +547,7 @@
       </w:r>
       <w:r>
         <w:rPr>
+          <w:rFonts w:asciiTheme="minorHAnsi" w:hAnsiTheme="minorHAnsi" w:cstheme="minorHAnsi"/>
           <w:sz w:val="22"/>
           <w:szCs w:val="22"/>
         </w:rPr>
@@ -356,6 +555,7 @@
       </w:r>
       <w:r>
         <w:rPr>
+          <w:rFonts w:asciiTheme="minorHAnsi" w:hAnsiTheme="minorHAnsi" w:cstheme="minorHAnsi"/>
           <w:sz w:val="22"/>
           <w:szCs w:val="22"/>
         </w:rPr>
@@ -363,6 +563,7 @@
       </w:r>
       <w:r>
         <w:rPr>
+          <w:rFonts w:asciiTheme="minorHAnsi" w:hAnsiTheme="minorHAnsi" w:cstheme="minorHAnsi"/>
           <w:sz w:val="22"/>
           <w:szCs w:val="22"/>
         </w:rPr>
@@ -370,6 +571,7 @@
       </w:r>
       <w:r>
         <w:rPr>
+          <w:rFonts w:asciiTheme="minorHAnsi" w:hAnsiTheme="minorHAnsi" w:cstheme="minorHAnsi"/>
           <w:sz w:val="22"/>
           <w:szCs w:val="22"/>
         </w:rPr>
@@ -377,6 +579,7 @@
       </w:r>
       <w:r>
         <w:rPr>
+          <w:rFonts w:asciiTheme="minorHAnsi" w:hAnsiTheme="minorHAnsi" w:cstheme="minorHAnsi"/>
           <w:sz w:val="22"/>
           <w:szCs w:val="22"/>
         </w:rPr>
@@ -384,6 +587,7 @@
       </w:r>
       <w:r>
         <w:rPr>
+          <w:rFonts w:asciiTheme="minorHAnsi" w:hAnsiTheme="minorHAnsi" w:cstheme="minorHAnsi"/>
           <w:sz w:val="22"/>
           <w:szCs w:val="22"/>
         </w:rPr>
@@ -423,12 +627,14 @@
       <w:pPr>
         <w:ind w:left="1080"/>
         <w:rPr>
-          <w:sz w:val="22"/>
-          <w:szCs w:val="22"/>
-        </w:rPr>
-      </w:pPr>
-      <w:r>
-        <w:rPr>
+          <w:rFonts w:asciiTheme="minorHAnsi" w:hAnsiTheme="minorHAnsi" w:cstheme="minorHAnsi"/>
+          <w:sz w:val="22"/>
+          <w:szCs w:val="22"/>
+        </w:rPr>
+      </w:pPr>
+      <w:r>
+        <w:rPr>
+          <w:rFonts w:asciiTheme="minorHAnsi" w:hAnsiTheme="minorHAnsi" w:cstheme="minorHAnsi"/>
           <w:sz w:val="22"/>
           <w:szCs w:val="22"/>
         </w:rPr>
@@ -436,6 +642,7 @@
       </w:r>
       <w:r>
         <w:rPr>
+          <w:rFonts w:asciiTheme="minorHAnsi" w:hAnsiTheme="minorHAnsi" w:cstheme="minorHAnsi"/>
           <w:sz w:val="22"/>
           <w:szCs w:val="22"/>
         </w:rPr>
@@ -443,6 +650,7 @@
       </w:r>
       <w:r>
         <w:rPr>
+          <w:rFonts w:asciiTheme="minorHAnsi" w:hAnsiTheme="minorHAnsi" w:cstheme="minorHAnsi"/>
           <w:sz w:val="22"/>
           <w:szCs w:val="22"/>
         </w:rPr>
@@ -466,7 +674,7 @@
       </w:r>
       <w:r>
         <w:rPr>
-          <w:rFonts w:cstheme="minorHAnsi"/>
+          <w:rFonts w:asciiTheme="minorHAnsi" w:hAnsiTheme="minorHAnsi" w:cstheme="minorHAnsi"/>
           <w:sz w:val="22"/>
           <w:szCs w:val="22"/>
         </w:rPr>
@@ -514,6 +722,7 @@
       </w:pPr>
       <w:r>
         <w:rPr>
+          <w:rFonts w:asciiTheme="minorHAnsi" w:hAnsiTheme="minorHAnsi" w:cstheme="minorHAnsi"/>
           <w:sz w:val="22"/>
           <w:szCs w:val="22"/>
         </w:rPr>
@@ -521,6 +730,7 @@
       </w:r>
       <w:r>
         <w:rPr>
+          <w:rFonts w:asciiTheme="minorHAnsi" w:hAnsiTheme="minorHAnsi" w:cstheme="minorHAnsi"/>
           <w:sz w:val="22"/>
           <w:szCs w:val="22"/>
         </w:rPr>
@@ -528,6 +738,7 @@
       </w:r>
       <w:r>
         <w:rPr>
+          <w:rFonts w:asciiTheme="minorHAnsi" w:hAnsiTheme="minorHAnsi" w:cstheme="minorHAnsi"/>
           <w:sz w:val="22"/>
           <w:szCs w:val="22"/>
         </w:rPr>
@@ -535,6 +746,7 @@
       </w:r>
       <w:r>
         <w:rPr>
+          <w:rFonts w:asciiTheme="minorHAnsi" w:hAnsiTheme="minorHAnsi" w:cstheme="minorHAnsi"/>
           <w:sz w:val="22"/>
           <w:szCs w:val="22"/>
         </w:rPr>
@@ -542,6 +754,7 @@
       </w:r>
       <w:r>
         <w:rPr>
+          <w:rFonts w:asciiTheme="minorHAnsi" w:hAnsiTheme="minorHAnsi" w:cstheme="minorHAnsi"/>
           <w:sz w:val="22"/>
           <w:szCs w:val="22"/>
         </w:rPr>
@@ -549,6 +762,7 @@
       </w:r>
       <w:r>
         <w:rPr>
+          <w:rFonts w:asciiTheme="minorHAnsi" w:hAnsiTheme="minorHAnsi" w:cstheme="minorHAnsi"/>
           <w:sz w:val="22"/>
           <w:szCs w:val="22"/>
         </w:rPr>
@@ -556,6 +770,7 @@
       </w:r>
       <w:r>
         <w:rPr>
+          <w:rFonts w:asciiTheme="minorHAnsi" w:hAnsiTheme="minorHAnsi" w:cstheme="minorHAnsi"/>
           <w:sz w:val="22"/>
           <w:szCs w:val="22"/>
         </w:rPr>
@@ -563,6 +778,7 @@
       </w:r>
       <w:r>
         <w:rPr>
+          <w:rFonts w:asciiTheme="minorHAnsi" w:hAnsiTheme="minorHAnsi" w:cstheme="minorHAnsi"/>
           <w:sz w:val="22"/>
           <w:szCs w:val="22"/>
         </w:rPr>
@@ -570,13 +786,23 @@
       </w:r>
       <w:r>
         <w:rPr>
-          <w:sz w:val="22"/>
-          <w:szCs w:val="22"/>
-        </w:rPr>
-        <w:t xml:space="preserve">WHERE </w:t>
-      </w:r>
-      <w:r>
-        <w:rPr>
+          <w:rFonts w:ascii="Courier New" w:hAnsi="Courier New" w:cs="Courier New"/>
+          <w:sz w:val="22"/>
+          <w:szCs w:val="22"/>
+        </w:rPr>
+        <w:t>WHERE</w:t>
+      </w:r>
+      <w:r>
+        <w:rPr>
+          <w:rFonts w:asciiTheme="minorHAnsi" w:hAnsiTheme="minorHAnsi" w:cstheme="minorHAnsi"/>
+          <w:sz w:val="22"/>
+          <w:szCs w:val="22"/>
+        </w:rPr>
+        <w:t xml:space="preserve"> </w:t>
+      </w:r>
+      <w:r>
+        <w:rPr>
+          <w:rFonts w:asciiTheme="minorHAnsi" w:hAnsiTheme="minorHAnsi" w:cstheme="minorHAnsi"/>
           <w:sz w:val="22"/>
           <w:szCs w:val="22"/>
         </w:rPr>
@@ -657,14 +883,15 @@
       </w:pPr>
       <w:r>
         <w:rPr>
-          <w:sz w:val="22"/>
-          <w:szCs w:val="22"/>
-        </w:rPr>
-        <w:lastRenderedPageBreak/>
+          <w:rFonts w:asciiTheme="minorHAnsi" w:hAnsiTheme="minorHAnsi" w:cstheme="minorHAnsi"/>
+          <w:sz w:val="22"/>
+          <w:szCs w:val="22"/>
+        </w:rPr>
         <w:t xml:space="preserve">The function consists of two queries. The </w:t>
       </w:r>
       <w:r>
         <w:rPr>
+          <w:rFonts w:asciiTheme="minorHAnsi" w:hAnsiTheme="minorHAnsi" w:cstheme="minorHAnsi"/>
           <w:sz w:val="22"/>
           <w:szCs w:val="22"/>
         </w:rPr>
@@ -672,6 +899,7 @@
       </w:r>
       <w:r>
         <w:rPr>
+          <w:rFonts w:asciiTheme="minorHAnsi" w:hAnsiTheme="minorHAnsi" w:cstheme="minorHAnsi"/>
           <w:sz w:val="22"/>
           <w:szCs w:val="22"/>
         </w:rPr>
@@ -679,6 +907,7 @@
       </w:r>
       <w:r>
         <w:rPr>
+          <w:rFonts w:asciiTheme="minorHAnsi" w:hAnsiTheme="minorHAnsi" w:cstheme="minorHAnsi"/>
           <w:sz w:val="22"/>
           <w:szCs w:val="22"/>
         </w:rPr>
@@ -686,6 +915,7 @@
       </w:r>
       <w:r>
         <w:rPr>
+          <w:rFonts w:asciiTheme="minorHAnsi" w:hAnsiTheme="minorHAnsi" w:cstheme="minorHAnsi"/>
           <w:sz w:val="22"/>
           <w:szCs w:val="22"/>
         </w:rPr>
@@ -693,6 +923,7 @@
       </w:r>
       <w:r>
         <w:rPr>
+          <w:rFonts w:asciiTheme="minorHAnsi" w:hAnsiTheme="minorHAnsi" w:cstheme="minorHAnsi"/>
           <w:sz w:val="22"/>
           <w:szCs w:val="22"/>
         </w:rPr>
@@ -700,6 +931,7 @@
       </w:r>
       <w:r>
         <w:rPr>
+          <w:rFonts w:asciiTheme="minorHAnsi" w:hAnsiTheme="minorHAnsi" w:cstheme="minorHAnsi"/>
           <w:sz w:val="22"/>
           <w:szCs w:val="22"/>
         </w:rPr>
@@ -707,10 +939,18 @@
       </w:r>
       <w:r>
         <w:rPr>
-          <w:sz w:val="22"/>
-          <w:szCs w:val="22"/>
-        </w:rPr>
-        <w:t xml:space="preserve"> using </w:t>
+          <w:rFonts w:asciiTheme="minorHAnsi" w:hAnsiTheme="minorHAnsi" w:cstheme="minorHAnsi"/>
+          <w:sz w:val="22"/>
+          <w:szCs w:val="22"/>
+        </w:rPr>
+        <w:t xml:space="preserve"> using</w:t>
+      </w:r>
+      <w:r>
+        <w:rPr>
+          <w:sz w:val="22"/>
+          <w:szCs w:val="22"/>
+        </w:rPr>
+        <w:t xml:space="preserve"> </w:t>
       </w:r>
       <w:r>
         <w:rPr>
@@ -719,43 +959,9 @@
           <w:sz w:val="22"/>
           <w:szCs w:val="22"/>
         </w:rPr>
-        <w:t>COUNT(*)</w:t>
-      </w:r>
-      <w:r>
-        <w:rPr>
-          <w:sz w:val="22"/>
-          <w:szCs w:val="22"/>
-        </w:rPr>
-        <w:t xml:space="preserve">. Then, </w:t>
-      </w:r>
-      <w:r>
-        <w:rPr>
-          <w:sz w:val="22"/>
-          <w:szCs w:val="22"/>
-        </w:rPr>
-        <w:t xml:space="preserve">the second query </w:t>
-      </w:r>
-      <w:r>
-        <w:rPr>
-          <w:sz w:val="22"/>
-          <w:szCs w:val="22"/>
-        </w:rPr>
-        <w:t xml:space="preserve">counts applicants for </w:t>
-      </w:r>
-      <w:r>
-        <w:rPr>
-          <w:sz w:val="22"/>
-          <w:szCs w:val="22"/>
-        </w:rPr>
-        <w:t>“Fall 2024”</w:t>
-      </w:r>
-      <w:r>
-        <w:rPr>
-          <w:sz w:val="22"/>
-          <w:szCs w:val="22"/>
-        </w:rPr>
-        <w:t xml:space="preserve"> whose </w:t>
-      </w:r>
+        <w:t xml:space="preserve">SELECT </w:t>
+      </w:r>
+      <w:proofErr w:type="gramStart"/>
       <w:r>
         <w:rPr>
           <w:rStyle w:val="HTMLCode"/>
@@ -763,14 +969,7 @@
           <w:sz w:val="22"/>
           <w:szCs w:val="22"/>
         </w:rPr>
-        <w:t>status</w:t>
-      </w:r>
-      <w:r>
-        <w:rPr>
-          <w:sz w:val="22"/>
-          <w:szCs w:val="22"/>
-        </w:rPr>
-        <w:t xml:space="preserve"> column matches 'Accepted' (using </w:t>
+        <w:t>C</w:t>
       </w:r>
       <w:r>
         <w:rPr>
@@ -779,22 +978,9 @@
           <w:sz w:val="22"/>
           <w:szCs w:val="22"/>
         </w:rPr>
-        <w:t>LIKE %s</w:t>
-      </w:r>
-      <w:r>
-        <w:rPr>
-          <w:sz w:val="22"/>
-          <w:szCs w:val="22"/>
-        </w:rPr>
-        <w:t xml:space="preserve"> with '%Accepted%').</w:t>
-      </w:r>
-      <w:r>
-        <w:rPr>
-          <w:sz w:val="22"/>
-          <w:szCs w:val="22"/>
-        </w:rPr>
-        <w:t xml:space="preserve"> Note that because the </w:t>
-      </w:r>
+        <w:t>OUNT(</w:t>
+      </w:r>
+      <w:proofErr w:type="gramEnd"/>
       <w:r>
         <w:rPr>
           <w:rStyle w:val="HTMLCode"/>
@@ -802,7 +988,61 @@
           <w:sz w:val="22"/>
           <w:szCs w:val="22"/>
         </w:rPr>
-        <w:t>status</w:t>
+        <w:t>*)</w:t>
+      </w:r>
+      <w:r>
+        <w:rPr>
+          <w:sz w:val="22"/>
+          <w:szCs w:val="22"/>
+        </w:rPr>
+        <w:t xml:space="preserve">. </w:t>
+      </w:r>
+      <w:r>
+        <w:rPr>
+          <w:rFonts w:asciiTheme="minorHAnsi" w:hAnsiTheme="minorHAnsi" w:cstheme="minorHAnsi"/>
+          <w:sz w:val="22"/>
+          <w:szCs w:val="22"/>
+        </w:rPr>
+        <w:t xml:space="preserve">Then, </w:t>
+      </w:r>
+      <w:r>
+        <w:rPr>
+          <w:rFonts w:asciiTheme="minorHAnsi" w:hAnsiTheme="minorHAnsi" w:cstheme="minorHAnsi"/>
+          <w:sz w:val="22"/>
+          <w:szCs w:val="22"/>
+        </w:rPr>
+        <w:t xml:space="preserve">the second query </w:t>
+      </w:r>
+      <w:r>
+        <w:rPr>
+          <w:rFonts w:asciiTheme="minorHAnsi" w:hAnsiTheme="minorHAnsi" w:cstheme="minorHAnsi"/>
+          <w:sz w:val="22"/>
+          <w:szCs w:val="22"/>
+        </w:rPr>
+        <w:t xml:space="preserve">counts applicants for </w:t>
+      </w:r>
+      <w:r>
+        <w:rPr>
+          <w:rFonts w:asciiTheme="minorHAnsi" w:hAnsiTheme="minorHAnsi" w:cstheme="minorHAnsi"/>
+          <w:sz w:val="22"/>
+          <w:szCs w:val="22"/>
+        </w:rPr>
+        <w:t>“Fall 2024”</w:t>
+      </w:r>
+      <w:r>
+        <w:rPr>
+          <w:rFonts w:asciiTheme="minorHAnsi" w:hAnsiTheme="minorHAnsi" w:cstheme="minorHAnsi"/>
+          <w:sz w:val="22"/>
+          <w:szCs w:val="22"/>
+        </w:rPr>
+        <w:t xml:space="preserve"> whose</w:t>
+      </w:r>
+      <w:r>
+        <w:rPr>
+          <w:sz w:val="22"/>
+          <w:szCs w:val="22"/>
+        </w:rPr>
+        <w:t xml:space="preserve"> </w:t>
       </w:r>
       <w:r>
         <w:rPr>
@@ -811,6 +1051,92 @@
           <w:sz w:val="22"/>
           <w:szCs w:val="22"/>
         </w:rPr>
+        <w:t>status</w:t>
+      </w:r>
+      <w:r>
+        <w:rPr>
+          <w:sz w:val="22"/>
+          <w:szCs w:val="22"/>
+        </w:rPr>
+        <w:t xml:space="preserve"> </w:t>
+      </w:r>
+      <w:r>
+        <w:rPr>
+          <w:rFonts w:asciiTheme="minorHAnsi" w:hAnsiTheme="minorHAnsi" w:cstheme="minorHAnsi"/>
+          <w:sz w:val="22"/>
+          <w:szCs w:val="22"/>
+        </w:rPr>
+        <w:t>column matches 'Accepted'</w:t>
+      </w:r>
+      <w:r>
+        <w:rPr>
+          <w:sz w:val="22"/>
+          <w:szCs w:val="22"/>
+        </w:rPr>
+        <w:t xml:space="preserve"> (using </w:t>
+      </w:r>
+      <w:r>
+        <w:rPr>
+          <w:rStyle w:val="HTMLCode"/>
+          <w:rFonts w:eastAsiaTheme="majorEastAsia"/>
+          <w:sz w:val="22"/>
+          <w:szCs w:val="22"/>
+        </w:rPr>
+        <w:t>LIKE %s</w:t>
+      </w:r>
+      <w:r>
+        <w:rPr>
+          <w:sz w:val="22"/>
+          <w:szCs w:val="22"/>
+        </w:rPr>
+        <w:t xml:space="preserve"> with </w:t>
+      </w:r>
+      <w:r>
+        <w:rPr>
+          <w:rFonts w:ascii="Courier New" w:hAnsi="Courier New" w:cs="Courier New"/>
+          <w:sz w:val="22"/>
+          <w:szCs w:val="22"/>
+        </w:rPr>
+        <w:t>'%Accepted%'</w:t>
+      </w:r>
+      <w:r>
+        <w:rPr>
+          <w:sz w:val="22"/>
+          <w:szCs w:val="22"/>
+        </w:rPr>
+        <w:t>).</w:t>
+      </w:r>
+      <w:r>
+        <w:rPr>
+          <w:sz w:val="22"/>
+          <w:szCs w:val="22"/>
+        </w:rPr>
+        <w:t xml:space="preserve"> </w:t>
+      </w:r>
+      <w:r>
+        <w:rPr>
+          <w:rFonts w:asciiTheme="minorHAnsi" w:hAnsiTheme="minorHAnsi" w:cstheme="minorHAnsi"/>
+          <w:sz w:val="22"/>
+          <w:szCs w:val="22"/>
+        </w:rPr>
+        <w:t xml:space="preserve">Note that because the </w:t>
+      </w:r>
+      <w:r>
+        <w:rPr>
+          <w:rStyle w:val="HTMLCode"/>
+          <w:rFonts w:eastAsiaTheme="majorEastAsia"/>
+          <w:sz w:val="22"/>
+          <w:szCs w:val="22"/>
+        </w:rPr>
+        <w:t>status</w:t>
+      </w:r>
+      <w:r>
+        <w:rPr>
+          <w:rStyle w:val="HTMLCode"/>
+          <w:rFonts w:eastAsiaTheme="majorEastAsia"/>
+          <w:sz w:val="22"/>
+          <w:szCs w:val="22"/>
+        </w:rPr>
         <w:t xml:space="preserve"> </w:t>
       </w:r>
       <w:r>
@@ -842,6 +1168,7 @@
       </w:r>
       <w:r>
         <w:rPr>
+          <w:rFonts w:ascii="Courier New" w:hAnsi="Courier New" w:cs="Courier New"/>
           <w:sz w:val="22"/>
           <w:szCs w:val="22"/>
         </w:rPr>
@@ -865,6 +1192,7 @@
       </w:r>
       <w:r>
         <w:rPr>
+          <w:rFonts w:asciiTheme="minorHAnsi" w:hAnsiTheme="minorHAnsi" w:cstheme="minorHAnsi"/>
           <w:sz w:val="22"/>
           <w:szCs w:val="22"/>
         </w:rPr>
@@ -872,6 +1200,7 @@
       </w:r>
       <w:r>
         <w:rPr>
+          <w:rFonts w:asciiTheme="minorHAnsi" w:hAnsiTheme="minorHAnsi" w:cstheme="minorHAnsi"/>
           <w:sz w:val="22"/>
           <w:szCs w:val="22"/>
         </w:rPr>
@@ -879,10 +1208,20 @@
       </w:r>
       <w:r>
         <w:rPr>
-          <w:sz w:val="22"/>
-          <w:szCs w:val="22"/>
-        </w:rPr>
-        <w:t>he percentage by dividing the count of accepted applicants by the total applicants and multiplying by 100.</w:t>
+          <w:rFonts w:asciiTheme="minorHAnsi" w:hAnsiTheme="minorHAnsi" w:cstheme="minorHAnsi"/>
+          <w:sz w:val="22"/>
+          <w:szCs w:val="22"/>
+        </w:rPr>
+        <w:t xml:space="preserve">he </w:t>
+      </w:r>
+      <w:r>
+        <w:rPr>
+          <w:rFonts w:asciiTheme="minorHAnsi" w:hAnsiTheme="minorHAnsi" w:cstheme="minorHAnsi"/>
+          <w:sz w:val="22"/>
+          <w:szCs w:val="22"/>
+        </w:rPr>
+        <w:lastRenderedPageBreak/>
+        <w:t>percentage by dividing the count of accepted applicants by the total applicants and multiplying by 100.</w:t>
       </w:r>
     </w:p>
     <w:p>
@@ -916,6 +1255,84 @@
     </w:p>
     <w:p>
       <w:pPr>
+        <w:ind w:left="1080"/>
+        <w:rPr>
+          <w:rFonts w:asciiTheme="minorHAnsi" w:hAnsiTheme="minorHAnsi" w:cstheme="minorHAnsi"/>
+          <w:sz w:val="22"/>
+          <w:szCs w:val="22"/>
+        </w:rPr>
+      </w:pPr>
+      <w:r>
+        <w:rPr>
+          <w:rFonts w:asciiTheme="minorHAnsi" w:hAnsiTheme="minorHAnsi" w:cstheme="minorHAnsi"/>
+          <w:sz w:val="22"/>
+          <w:szCs w:val="22"/>
+        </w:rPr>
+        <w:t xml:space="preserve">This is a very similar query to the previous question (but in some ways much simpler). This question only requires one query which is primarily used to retrieve the average GPA score among Fall 2024/Accepted applicants who submitted their GPA scores. Note that the query filters by term, status, and ensure that the GPA is provided. Since the value of the acceptance status is part of a larger string (which includes </w:t>
+      </w:r>
+      <w:r>
+        <w:rPr>
+          <w:rStyle w:val="HTMLCode"/>
+          <w:rFonts w:asciiTheme="minorHAnsi" w:eastAsiaTheme="majorEastAsia" w:hAnsiTheme="minorHAnsi" w:cstheme="minorHAnsi"/>
+          <w:sz w:val="22"/>
+          <w:szCs w:val="22"/>
+        </w:rPr>
+        <w:t>if the applicant was Accepted/Rejected and the date in which that decision was determined</w:t>
+      </w:r>
+      <w:r>
+        <w:rPr>
+          <w:rStyle w:val="HTMLCode"/>
+          <w:rFonts w:asciiTheme="minorHAnsi" w:eastAsiaTheme="majorEastAsia" w:hAnsiTheme="minorHAnsi" w:cstheme="minorHAnsi"/>
+          <w:sz w:val="22"/>
+          <w:szCs w:val="22"/>
+        </w:rPr>
+        <w:t xml:space="preserve">), </w:t>
+      </w:r>
+      <w:r>
+        <w:rPr>
+          <w:rStyle w:val="HTMLCode"/>
+          <w:rFonts w:asciiTheme="minorHAnsi" w:eastAsiaTheme="majorEastAsia" w:hAnsiTheme="minorHAnsi" w:cstheme="minorHAnsi"/>
+          <w:sz w:val="22"/>
+          <w:szCs w:val="22"/>
+        </w:rPr>
+        <w:t xml:space="preserve">we use the wildcard </w:t>
+      </w:r>
+      <w:r>
+        <w:rPr>
+          <w:rFonts w:asciiTheme="minorHAnsi" w:hAnsiTheme="minorHAnsi" w:cstheme="minorHAnsi"/>
+          <w:sz w:val="22"/>
+          <w:szCs w:val="22"/>
+        </w:rPr>
+        <w:t>'</w:t>
+      </w:r>
+      <w:r>
+        <w:rPr>
+          <w:rFonts w:ascii="Courier New" w:hAnsi="Courier New" w:cs="Courier New"/>
+          <w:sz w:val="22"/>
+          <w:szCs w:val="22"/>
+        </w:rPr>
+        <w:t>%Accepted%'</w:t>
+      </w:r>
+      <w:r>
+        <w:rPr>
+          <w:rFonts w:ascii="Courier New" w:hAnsi="Courier New" w:cs="Courier New"/>
+          <w:sz w:val="22"/>
+          <w:szCs w:val="22"/>
+        </w:rPr>
+        <w:t>.</w:t>
+      </w:r>
+    </w:p>
+    <w:p>
+      <w:pPr>
+        <w:ind w:left="1080"/>
+        <w:rPr>
+          <w:sz w:val="22"/>
+          <w:szCs w:val="22"/>
+        </w:rPr>
+      </w:pPr>
+    </w:p>
+    <w:p>
+      <w:pPr>
         <w:pStyle w:val="ListParagraph"/>
         <w:numPr>
           <w:ilvl w:val="0"/>
@@ -934,6 +1351,7 @@
         <w:t xml:space="preserve">How many entries are from applicants who applied to JHU for a </w:t>
       </w:r>
       <w:proofErr w:type="spellStart"/>
+      <w:proofErr w:type="gramStart"/>
       <w:r>
         <w:rPr>
           <w:sz w:val="22"/>
@@ -942,12 +1360,196 @@
         <w:t>masters</w:t>
       </w:r>
       <w:proofErr w:type="spellEnd"/>
+      <w:proofErr w:type="gramEnd"/>
       <w:r>
         <w:rPr>
           <w:sz w:val="22"/>
           <w:szCs w:val="22"/>
         </w:rPr>
         <w:t xml:space="preserve"> degrees in Computer Science?</w:t>
+      </w:r>
+    </w:p>
+    <w:p>
+      <w:pPr>
+        <w:ind w:left="1080"/>
+        <w:rPr>
+          <w:rFonts w:asciiTheme="minorHAnsi" w:hAnsiTheme="minorHAnsi" w:cstheme="minorHAnsi"/>
+          <w:sz w:val="22"/>
+          <w:szCs w:val="22"/>
+        </w:rPr>
+      </w:pPr>
+      <w:r>
+        <w:rPr>
+          <w:sz w:val="22"/>
+          <w:szCs w:val="22"/>
+        </w:rPr>
+        <w:t xml:space="preserve">We use </w:t>
+      </w:r>
+      <w:r>
+        <w:rPr>
+          <w:rStyle w:val="HTMLCode"/>
+          <w:rFonts w:eastAsiaTheme="majorEastAsia"/>
+          <w:sz w:val="22"/>
+          <w:szCs w:val="22"/>
+        </w:rPr>
+        <w:t xml:space="preserve">SELECT </w:t>
+      </w:r>
+      <w:proofErr w:type="gramStart"/>
+      <w:r>
+        <w:rPr>
+          <w:rStyle w:val="HTMLCode"/>
+          <w:rFonts w:eastAsiaTheme="majorEastAsia"/>
+          <w:sz w:val="22"/>
+          <w:szCs w:val="22"/>
+        </w:rPr>
+        <w:t>C</w:t>
+      </w:r>
+      <w:r>
+        <w:rPr>
+          <w:rStyle w:val="HTMLCode"/>
+          <w:rFonts w:eastAsiaTheme="majorEastAsia"/>
+          <w:sz w:val="22"/>
+          <w:szCs w:val="22"/>
+        </w:rPr>
+        <w:t>OUNT(*</w:t>
+      </w:r>
+      <w:r>
+        <w:rPr>
+          <w:rStyle w:val="HTMLCode"/>
+          <w:rFonts w:eastAsiaTheme="majorEastAsia"/>
+          <w:sz w:val="22"/>
+          <w:szCs w:val="22"/>
+        </w:rPr>
+        <w:t>)</w:t>
+      </w:r>
+      <w:r>
+        <w:rPr>
+          <w:rStyle w:val="HTMLCode"/>
+          <w:rFonts w:asciiTheme="minorHAnsi" w:eastAsiaTheme="majorEastAsia" w:hAnsiTheme="minorHAnsi" w:cstheme="minorHAnsi"/>
+          <w:sz w:val="22"/>
+          <w:szCs w:val="22"/>
+        </w:rPr>
+        <w:t>to</w:t>
+      </w:r>
+      <w:proofErr w:type="gramEnd"/>
+      <w:r>
+        <w:rPr>
+          <w:rStyle w:val="HTMLCode"/>
+          <w:rFonts w:asciiTheme="minorHAnsi" w:eastAsiaTheme="majorEastAsia" w:hAnsiTheme="minorHAnsi" w:cstheme="minorHAnsi"/>
+          <w:sz w:val="22"/>
+          <w:szCs w:val="22"/>
+        </w:rPr>
+        <w:t xml:space="preserve"> these entries and use the </w:t>
+      </w:r>
+      <w:r>
+        <w:rPr>
+          <w:rStyle w:val="HTMLCode"/>
+          <w:rFonts w:eastAsiaTheme="majorEastAsia"/>
+          <w:sz w:val="22"/>
+          <w:szCs w:val="22"/>
+        </w:rPr>
+        <w:t>WHERE</w:t>
+      </w:r>
+      <w:r>
+        <w:rPr>
+          <w:rStyle w:val="HTMLCode"/>
+          <w:rFonts w:asciiTheme="minorHAnsi" w:eastAsiaTheme="majorEastAsia" w:hAnsiTheme="minorHAnsi" w:cstheme="minorHAnsi"/>
+          <w:sz w:val="22"/>
+          <w:szCs w:val="22"/>
+        </w:rPr>
+        <w:t xml:space="preserve"> condition to filter by program (</w:t>
+      </w:r>
+      <w:r>
+        <w:rPr>
+          <w:rStyle w:val="HTMLCode"/>
+          <w:rFonts w:asciiTheme="minorHAnsi" w:eastAsiaTheme="majorEastAsia" w:hAnsiTheme="minorHAnsi" w:cstheme="minorHAnsi"/>
+          <w:sz w:val="22"/>
+          <w:szCs w:val="22"/>
+        </w:rPr>
+        <w:t>Johns Hopkins University Computer Science</w:t>
+      </w:r>
+      <w:r>
+        <w:rPr>
+          <w:rStyle w:val="HTMLCode"/>
+          <w:rFonts w:asciiTheme="minorHAnsi" w:eastAsiaTheme="majorEastAsia" w:hAnsiTheme="minorHAnsi" w:cstheme="minorHAnsi"/>
+          <w:sz w:val="22"/>
+          <w:szCs w:val="22"/>
+        </w:rPr>
+        <w:t>)</w:t>
+      </w:r>
+      <w:r>
+        <w:rPr>
+          <w:rStyle w:val="HTMLCode"/>
+          <w:rFonts w:asciiTheme="minorHAnsi" w:eastAsiaTheme="majorEastAsia" w:hAnsiTheme="minorHAnsi" w:cstheme="minorHAnsi"/>
+          <w:sz w:val="22"/>
+          <w:szCs w:val="22"/>
+        </w:rPr>
+        <w:t xml:space="preserve"> and degree (Masters). Since the program value is submitted manually by the user (i.e., the applicant types out the university and program; this is not a drop-down menu), I used a wildcard </w:t>
+      </w:r>
+      <w:r>
+        <w:rPr>
+          <w:rFonts w:ascii="Courier New" w:hAnsi="Courier New" w:cs="Courier New"/>
+          <w:color w:val="000000" w:themeColor="text1"/>
+          <w:sz w:val="22"/>
+          <w:szCs w:val="22"/>
+        </w:rPr>
+        <w:t>"%</w:t>
+      </w:r>
+      <w:proofErr w:type="spellStart"/>
+      <w:r>
+        <w:rPr>
+          <w:rFonts w:ascii="Courier New" w:hAnsi="Courier New" w:cs="Courier New"/>
+          <w:color w:val="000000" w:themeColor="text1"/>
+          <w:sz w:val="22"/>
+          <w:szCs w:val="22"/>
+        </w:rPr>
+        <w:t>Johns%Hopkins%Comp%Sci</w:t>
+      </w:r>
+      <w:proofErr w:type="spellEnd"/>
+      <w:r>
+        <w:rPr>
+          <w:rFonts w:ascii="Courier New" w:hAnsi="Courier New" w:cs="Courier New"/>
+          <w:color w:val="000000" w:themeColor="text1"/>
+          <w:sz w:val="22"/>
+          <w:szCs w:val="22"/>
+        </w:rPr>
+        <w:t>%"</w:t>
+      </w:r>
+      <w:r>
+        <w:rPr>
+          <w:rFonts w:ascii="Menlo" w:hAnsi="Menlo" w:cs="Menlo"/>
+          <w:color w:val="000000" w:themeColor="text1"/>
+          <w:sz w:val="22"/>
+          <w:szCs w:val="22"/>
+        </w:rPr>
+        <w:t xml:space="preserve"> </w:t>
+      </w:r>
+      <w:r>
+        <w:rPr>
+          <w:rStyle w:val="HTMLCode"/>
+          <w:rFonts w:asciiTheme="minorHAnsi" w:eastAsiaTheme="majorEastAsia" w:hAnsiTheme="minorHAnsi" w:cstheme="minorHAnsi"/>
+          <w:sz w:val="22"/>
+          <w:szCs w:val="22"/>
+        </w:rPr>
+        <w:t xml:space="preserve">to allow for any typos. Similar to the degree type, I used the wildcard </w:t>
+      </w:r>
+      <w:r>
+        <w:rPr>
+          <w:rFonts w:ascii="Courier New" w:hAnsi="Courier New" w:cs="Courier New"/>
+          <w:color w:val="000000" w:themeColor="text1"/>
+          <w:sz w:val="22"/>
+          <w:szCs w:val="22"/>
+        </w:rPr>
+        <w:t xml:space="preserve">%Mas% </w:t>
+      </w:r>
+      <w:r>
+        <w:rPr>
+          <w:rFonts w:asciiTheme="minorHAnsi" w:hAnsiTheme="minorHAnsi" w:cstheme="minorHAnsi"/>
+          <w:color w:val="000000" w:themeColor="text1"/>
+          <w:sz w:val="22"/>
+          <w:szCs w:val="22"/>
+        </w:rPr>
+        <w:t xml:space="preserve">to filter. These two wildcards together should successfully filter out the applicants of interest. </w:t>
       </w:r>
     </w:p>
     <w:sectPr>
@@ -964,9 +1566,6 @@
 <w:endnotes xmlns:wpc="http://schemas.microsoft.com/office/word/2010/wordprocessingCanvas" xmlns:cx="http://schemas.microsoft.com/office/drawing/2014/chartex" xmlns:cx1="http://schemas.microsoft.com/office/drawing/2015/9/8/chartex" xmlns:cx2="http://schemas.microsoft.com/office/drawing/2015/10/21/chartex" xmlns:cx3="http://schemas.microsoft.com/office/drawing/2016/5/9/chartex" xmlns:cx4="http://schemas.microsoft.com/office/drawing/2016/5/10/chartex" xmlns:cx5="http://schemas.microsoft.com/office/drawing/2016/5/11/chartex" xmlns:cx6="http://schemas.microsoft.com/office/drawing/2016/5/12/chartex" xmlns:cx7="http://schemas.microsoft.com/office/drawing/2016/5/13/chartex" xmlns:cx8="http://schemas.microsoft.com/office/drawing/2016/5/14/chartex" xmlns:mc="http://schemas.openxmlformats.org/markup-compatibility/2006" xmlns:aink="http://schemas.microsoft.com/office/drawing/2016/ink" xmlns:am3d="http://schemas.microsoft.com/office/drawing/2017/model3d" xmlns:o="urn:schemas-microsoft-com:office:office" xmlns:oel="http://schemas.microsoft.com/office/2019/extlst" xmlns:r="http://schemas.openxmlformats.org/officeDocument/2006/relationships" xmlns:m="http://schemas.openxmlformats.org/officeDocument/2006/math" xmlns:v="urn:schemas-microsoft-com:vml" xmlns:wp14="http://schemas.microsoft.com/office/word/2010/wordprocessingDrawing" xmlns:wp="http://schemas.openxmlformats.org/drawingml/2006/wordprocessingDrawing" xmlns:w10="urn:schemas-microsoft-com:office:word" xmlns:w="http://schemas.openxmlformats.org/wordprocessingml/2006/main" xmlns:w14="http://schemas.microsoft.com/office/word/2010/wordml" xmlns:w15="http://schemas.microsoft.com/office/word/2012/wordml" xmlns:w16cex="http://schemas.microsoft.com/office/word/2018/wordml/cex" xmlns:w16cid="http://schemas.microsoft.com/office/word/2016/wordml/cid" xmlns:w16="http://schemas.microsoft.com/office/word/2018/wordml" xmlns:w16du="http://schemas.microsoft.com/office/word/2023/wordml/word16du" xmlns:w16sdtdh="http://schemas.microsoft.com/office/word/2020/wordml/sdtdatahash" xmlns:w16sdtfl="http://schemas.microsoft.com/office/word/2024/wordml/sdtformatlock" xmlns:w16se="http://schemas.microsoft.com/office/word/2015/wordml/symex" xmlns:wpg="http://schemas.microsoft.com/office/word/2010/wordprocessingGroup" xmlns:wpi="http://schemas.microsoft.com/office/word/2010/wordprocessingInk" xmlns:wne="http://schemas.microsoft.com/office/word/2006/wordml" xmlns:wps="http://schemas.microsoft.com/office/word/2010/wordprocessingShape" mc:Ignorable="w14 w15 w16se w16cid w16 w16cex w16sdtdh w16sdtfl w16du wp14">
   <w:endnote w:type="separator" w:id="-1">
     <w:p>
-      <w:pPr>
-        <w:spacing w:after="0" w:line="240" w:lineRule="auto"/>
-      </w:pPr>
       <w:r>
         <w:separator/>
       </w:r>
@@ -974,9 +1573,6 @@
   </w:endnote>
   <w:endnote w:type="continuationSeparator" w:id="0">
     <w:p>
-      <w:pPr>
-        <w:spacing w:after="0" w:line="240" w:lineRule="auto"/>
-      </w:pPr>
       <w:r>
         <w:continuationSeparator/>
       </w:r>
@@ -989,9 +1585,6 @@
 <w:footnotes xmlns:wpc="http://schemas.microsoft.com/office/word/2010/wordprocessingCanvas" xmlns:cx="http://schemas.microsoft.com/office/drawing/2014/chartex" xmlns:cx1="http://schemas.microsoft.com/office/drawing/2015/9/8/chartex" xmlns:cx2="http://schemas.microsoft.com/office/drawing/2015/10/21/chartex" xmlns:cx3="http://schemas.microsoft.com/office/drawing/2016/5/9/chartex" xmlns:cx4="http://schemas.microsoft.com/office/drawing/2016/5/10/chartex" xmlns:cx5="http://schemas.microsoft.com/office/drawing/2016/5/11/chartex" xmlns:cx6="http://schemas.microsoft.com/office/drawing/2016/5/12/chartex" xmlns:cx7="http://schemas.microsoft.com/office/drawing/2016/5/13/chartex" xmlns:cx8="http://schemas.microsoft.com/office/drawing/2016/5/14/chartex" xmlns:mc="http://schemas.openxmlformats.org/markup-compatibility/2006" xmlns:aink="http://schemas.microsoft.com/office/drawing/2016/ink" xmlns:am3d="http://schemas.microsoft.com/office/drawing/2017/model3d" xmlns:o="urn:schemas-microsoft-com:office:office" xmlns:oel="http://schemas.microsoft.com/office/2019/extlst" xmlns:r="http://schemas.openxmlformats.org/officeDocument/2006/relationships" xmlns:m="http://schemas.openxmlformats.org/officeDocument/2006/math" xmlns:v="urn:schemas-microsoft-com:vml" xmlns:wp14="http://schemas.microsoft.com/office/word/2010/wordprocessingDrawing" xmlns:wp="http://schemas.openxmlformats.org/drawingml/2006/wordprocessingDrawing" xmlns:w10="urn:schemas-microsoft-com:office:word" xmlns:w="http://schemas.openxmlformats.org/wordprocessingml/2006/main" xmlns:w14="http://schemas.microsoft.com/office/word/2010/wordml" xmlns:w15="http://schemas.microsoft.com/office/word/2012/wordml" xmlns:w16cex="http://schemas.microsoft.com/office/word/2018/wordml/cex" xmlns:w16cid="http://schemas.microsoft.com/office/word/2016/wordml/cid" xmlns:w16="http://schemas.microsoft.com/office/word/2018/wordml" xmlns:w16du="http://schemas.microsoft.com/office/word/2023/wordml/word16du" xmlns:w16sdtdh="http://schemas.microsoft.com/office/word/2020/wordml/sdtdatahash" xmlns:w16sdtfl="http://schemas.microsoft.com/office/word/2024/wordml/sdtformatlock" xmlns:w16se="http://schemas.microsoft.com/office/word/2015/wordml/symex" xmlns:wpg="http://schemas.microsoft.com/office/word/2010/wordprocessingGroup" xmlns:wpi="http://schemas.microsoft.com/office/word/2010/wordprocessingInk" xmlns:wne="http://schemas.microsoft.com/office/word/2006/wordml" xmlns:wps="http://schemas.microsoft.com/office/word/2010/wordprocessingShape" mc:Ignorable="w14 w15 w16se w16cid w16 w16cex w16sdtdh w16sdtfl w16du wp14">
   <w:footnote w:type="separator" w:id="-1">
     <w:p>
-      <w:pPr>
-        <w:spacing w:after="0" w:line="240" w:lineRule="auto"/>
-      </w:pPr>
       <w:r>
         <w:separator/>
       </w:r>
@@ -999,9 +1592,6 @@
   </w:footnote>
   <w:footnote w:type="continuationSeparator" w:id="0">
     <w:p>
-      <w:pPr>
-        <w:spacing w:after="0" w:line="240" w:lineRule="auto"/>
-      </w:pPr>
       <w:r>
         <w:continuationSeparator/>
       </w:r>
@@ -1804,6 +2394,15 @@
   <w:style w:type="paragraph" w:default="1" w:styleId="Normal">
     <w:name w:val="Normal"/>
     <w:qFormat/>
+    <w:rsid w:val="00775103"/>
+    <w:pPr>
+      <w:spacing w:after="0" w:line="240" w:lineRule="auto"/>
+    </w:pPr>
+    <w:rPr>
+      <w:rFonts w:ascii="Times New Roman" w:eastAsia="Times New Roman" w:hAnsi="Times New Roman" w:cs="Times New Roman"/>
+      <w:kern w:val="0"/>
+      <w14:ligatures w14:val="none"/>
+    </w:rPr>
   </w:style>
   <w:style w:type="paragraph" w:styleId="Heading1">
     <w:name w:val="heading 1"/>
@@ -1816,14 +2415,16 @@
     <w:pPr>
       <w:keepNext/>
       <w:keepLines/>
-      <w:spacing w:before="360" w:after="80"/>
+      <w:spacing w:before="360" w:after="80" w:line="278" w:lineRule="auto"/>
       <w:outlineLvl w:val="0"/>
     </w:pPr>
     <w:rPr>
       <w:rFonts w:asciiTheme="majorHAnsi" w:eastAsiaTheme="majorEastAsia" w:hAnsiTheme="majorHAnsi" w:cstheme="majorBidi"/>
       <w:color w:val="2F5496" w:themeColor="accent1" w:themeShade="BF"/>
+      <w:kern w:val="2"/>
       <w:sz w:val="40"/>
       <w:szCs w:val="40"/>
+      <w14:ligatures w14:val="standardContextual"/>
     </w:rPr>
   </w:style>
   <w:style w:type="paragraph" w:styleId="Heading2">
@@ -1839,14 +2440,16 @@
     <w:pPr>
       <w:keepNext/>
       <w:keepLines/>
-      <w:spacing w:before="160" w:after="80"/>
+      <w:spacing w:before="160" w:after="80" w:line="278" w:lineRule="auto"/>
       <w:outlineLvl w:val="1"/>
     </w:pPr>
     <w:rPr>
       <w:rFonts w:asciiTheme="majorHAnsi" w:eastAsiaTheme="majorEastAsia" w:hAnsiTheme="majorHAnsi" w:cstheme="majorBidi"/>
       <w:color w:val="2F5496" w:themeColor="accent1" w:themeShade="BF"/>
+      <w:kern w:val="2"/>
       <w:sz w:val="32"/>
       <w:szCs w:val="32"/>
+      <w14:ligatures w14:val="standardContextual"/>
     </w:rPr>
   </w:style>
   <w:style w:type="paragraph" w:styleId="Heading3">
@@ -1862,14 +2465,16 @@
     <w:pPr>
       <w:keepNext/>
       <w:keepLines/>
-      <w:spacing w:before="160" w:after="80"/>
+      <w:spacing w:before="160" w:after="80" w:line="278" w:lineRule="auto"/>
       <w:outlineLvl w:val="2"/>
     </w:pPr>
     <w:rPr>
-      <w:rFonts w:eastAsiaTheme="majorEastAsia" w:cstheme="majorBidi"/>
+      <w:rFonts w:asciiTheme="minorHAnsi" w:eastAsiaTheme="majorEastAsia" w:hAnsiTheme="minorHAnsi" w:cstheme="majorBidi"/>
       <w:color w:val="2F5496" w:themeColor="accent1" w:themeShade="BF"/>
+      <w:kern w:val="2"/>
       <w:sz w:val="28"/>
       <w:szCs w:val="28"/>
+      <w14:ligatures w14:val="standardContextual"/>
     </w:rPr>
   </w:style>
   <w:style w:type="paragraph" w:styleId="Heading4">
@@ -1885,14 +2490,16 @@
     <w:pPr>
       <w:keepNext/>
       <w:keepLines/>
-      <w:spacing w:before="80" w:after="40"/>
+      <w:spacing w:before="80" w:after="40" w:line="278" w:lineRule="auto"/>
       <w:outlineLvl w:val="3"/>
     </w:pPr>
     <w:rPr>
-      <w:rFonts w:eastAsiaTheme="majorEastAsia" w:cstheme="majorBidi"/>
+      <w:rFonts w:asciiTheme="minorHAnsi" w:eastAsiaTheme="majorEastAsia" w:hAnsiTheme="minorHAnsi" w:cstheme="majorBidi"/>
       <w:i/>
       <w:iCs/>
       <w:color w:val="2F5496" w:themeColor="accent1" w:themeShade="BF"/>
+      <w:kern w:val="2"/>
+      <w14:ligatures w14:val="standardContextual"/>
     </w:rPr>
   </w:style>
   <w:style w:type="paragraph" w:styleId="Heading5">
@@ -1908,12 +2515,14 @@
     <w:pPr>
       <w:keepNext/>
       <w:keepLines/>
-      <w:spacing w:before="80" w:after="40"/>
+      <w:spacing w:before="80" w:after="40" w:line="278" w:lineRule="auto"/>
       <w:outlineLvl w:val="4"/>
     </w:pPr>
     <w:rPr>
-      <w:rFonts w:eastAsiaTheme="majorEastAsia" w:cstheme="majorBidi"/>
+      <w:rFonts w:asciiTheme="minorHAnsi" w:eastAsiaTheme="majorEastAsia" w:hAnsiTheme="minorHAnsi" w:cstheme="majorBidi"/>
       <w:color w:val="2F5496" w:themeColor="accent1" w:themeShade="BF"/>
+      <w:kern w:val="2"/>
+      <w14:ligatures w14:val="standardContextual"/>
     </w:rPr>
   </w:style>
   <w:style w:type="paragraph" w:styleId="Heading6">
@@ -1929,14 +2538,16 @@
     <w:pPr>
       <w:keepNext/>
       <w:keepLines/>
-      <w:spacing w:before="40" w:after="0"/>
+      <w:spacing w:before="40" w:line="278" w:lineRule="auto"/>
       <w:outlineLvl w:val="5"/>
     </w:pPr>
     <w:rPr>
-      <w:rFonts w:eastAsiaTheme="majorEastAsia" w:cstheme="majorBidi"/>
+      <w:rFonts w:asciiTheme="minorHAnsi" w:eastAsiaTheme="majorEastAsia" w:hAnsiTheme="minorHAnsi" w:cstheme="majorBidi"/>
       <w:i/>
       <w:iCs/>
       <w:color w:val="595959" w:themeColor="text1" w:themeTint="A6"/>
+      <w:kern w:val="2"/>
+      <w14:ligatures w14:val="standardContextual"/>
     </w:rPr>
   </w:style>
   <w:style w:type="paragraph" w:styleId="Heading7">
@@ -1952,12 +2563,14 @@
     <w:pPr>
       <w:keepNext/>
       <w:keepLines/>
-      <w:spacing w:before="40" w:after="0"/>
+      <w:spacing w:before="40" w:line="278" w:lineRule="auto"/>
       <w:outlineLvl w:val="6"/>
     </w:pPr>
     <w:rPr>
-      <w:rFonts w:eastAsiaTheme="majorEastAsia" w:cstheme="majorBidi"/>
+      <w:rFonts w:asciiTheme="minorHAnsi" w:eastAsiaTheme="majorEastAsia" w:hAnsiTheme="minorHAnsi" w:cstheme="majorBidi"/>
       <w:color w:val="595959" w:themeColor="text1" w:themeTint="A6"/>
+      <w:kern w:val="2"/>
+      <w14:ligatures w14:val="standardContextual"/>
     </w:rPr>
   </w:style>
   <w:style w:type="paragraph" w:styleId="Heading8">
@@ -1973,14 +2586,16 @@
     <w:pPr>
       <w:keepNext/>
       <w:keepLines/>
-      <w:spacing w:after="0"/>
+      <w:spacing w:line="278" w:lineRule="auto"/>
       <w:outlineLvl w:val="7"/>
     </w:pPr>
     <w:rPr>
-      <w:rFonts w:eastAsiaTheme="majorEastAsia" w:cstheme="majorBidi"/>
+      <w:rFonts w:asciiTheme="minorHAnsi" w:eastAsiaTheme="majorEastAsia" w:hAnsiTheme="minorHAnsi" w:cstheme="majorBidi"/>
       <w:i/>
       <w:iCs/>
       <w:color w:val="272727" w:themeColor="text1" w:themeTint="D8"/>
+      <w:kern w:val="2"/>
+      <w14:ligatures w14:val="standardContextual"/>
     </w:rPr>
   </w:style>
   <w:style w:type="paragraph" w:styleId="Heading9">
@@ -1996,12 +2611,14 @@
     <w:pPr>
       <w:keepNext/>
       <w:keepLines/>
-      <w:spacing w:after="0"/>
+      <w:spacing w:line="278" w:lineRule="auto"/>
       <w:outlineLvl w:val="8"/>
     </w:pPr>
     <w:rPr>
-      <w:rFonts w:eastAsiaTheme="majorEastAsia" w:cstheme="majorBidi"/>
+      <w:rFonts w:asciiTheme="minorHAnsi" w:eastAsiaTheme="majorEastAsia" w:hAnsiTheme="minorHAnsi" w:cstheme="majorBidi"/>
       <w:color w:val="272727" w:themeColor="text1" w:themeTint="D8"/>
+      <w:kern w:val="2"/>
+      <w14:ligatures w14:val="standardContextual"/>
     </w:rPr>
   </w:style>
   <w:style w:type="character" w:default="1" w:styleId="DefaultParagraphFont">
@@ -2159,7 +2776,7 @@
     <w:qFormat/>
     <w:rsid w:val="001B322A"/>
     <w:pPr>
-      <w:spacing w:after="80" w:line="240" w:lineRule="auto"/>
+      <w:spacing w:after="80"/>
       <w:contextualSpacing/>
     </w:pPr>
     <w:rPr>
@@ -2168,6 +2785,7 @@
       <w:kern w:val="28"/>
       <w:sz w:val="56"/>
       <w:szCs w:val="56"/>
+      <w14:ligatures w14:val="standardContextual"/>
     </w:rPr>
   </w:style>
   <w:style w:type="character" w:customStyle="1" w:styleId="TitleChar">
@@ -2196,13 +2814,16 @@
       <w:numPr>
         <w:ilvl w:val="1"/>
       </w:numPr>
+      <w:spacing w:after="160" w:line="278" w:lineRule="auto"/>
     </w:pPr>
     <w:rPr>
-      <w:rFonts w:eastAsiaTheme="majorEastAsia" w:cstheme="majorBidi"/>
+      <w:rFonts w:asciiTheme="minorHAnsi" w:eastAsiaTheme="majorEastAsia" w:hAnsiTheme="minorHAnsi" w:cstheme="majorBidi"/>
       <w:color w:val="595959" w:themeColor="text1" w:themeTint="A6"/>
       <w:spacing w:val="15"/>
+      <w:kern w:val="2"/>
       <w:sz w:val="28"/>
       <w:szCs w:val="28"/>
+      <w14:ligatures w14:val="standardContextual"/>
     </w:rPr>
   </w:style>
   <w:style w:type="character" w:customStyle="1" w:styleId="SubtitleChar">
@@ -2228,13 +2849,16 @@
     <w:qFormat/>
     <w:rsid w:val="001B322A"/>
     <w:pPr>
-      <w:spacing w:before="160"/>
+      <w:spacing w:before="160" w:after="160" w:line="278" w:lineRule="auto"/>
       <w:jc w:val="center"/>
     </w:pPr>
     <w:rPr>
+      <w:rFonts w:asciiTheme="minorHAnsi" w:eastAsiaTheme="minorHAnsi" w:hAnsiTheme="minorHAnsi" w:cstheme="minorBidi"/>
       <w:i/>
       <w:iCs/>
       <w:color w:val="404040" w:themeColor="text1" w:themeTint="BF"/>
+      <w:kern w:val="2"/>
+      <w14:ligatures w14:val="standardContextual"/>
     </w:rPr>
   </w:style>
   <w:style w:type="character" w:customStyle="1" w:styleId="QuoteChar">
@@ -2256,9 +2880,15 @@
     <w:qFormat/>
     <w:rsid w:val="001B322A"/>
     <w:pPr>
+      <w:spacing w:after="160" w:line="278" w:lineRule="auto"/>
       <w:ind w:left="720"/>
       <w:contextualSpacing/>
     </w:pPr>
+    <w:rPr>
+      <w:rFonts w:asciiTheme="minorHAnsi" w:eastAsiaTheme="minorHAnsi" w:hAnsiTheme="minorHAnsi" w:cstheme="minorBidi"/>
+      <w:kern w:val="2"/>
+      <w14:ligatures w14:val="standardContextual"/>
+    </w:rPr>
   </w:style>
   <w:style w:type="character" w:styleId="IntenseEmphasis">
     <w:name w:val="Intense Emphasis"/>
@@ -2285,14 +2915,17 @@
         <w:top w:val="single" w:sz="4" w:space="10" w:color="2F5496" w:themeColor="accent1" w:themeShade="BF"/>
         <w:bottom w:val="single" w:sz="4" w:space="10" w:color="2F5496" w:themeColor="accent1" w:themeShade="BF"/>
       </w:pBdr>
-      <w:spacing w:before="360" w:after="360"/>
+      <w:spacing w:before="360" w:after="360" w:line="278" w:lineRule="auto"/>
       <w:ind w:left="864" w:right="864"/>
       <w:jc w:val="center"/>
     </w:pPr>
     <w:rPr>
+      <w:rFonts w:asciiTheme="minorHAnsi" w:eastAsiaTheme="minorHAnsi" w:hAnsiTheme="minorHAnsi" w:cstheme="minorBidi"/>
       <w:i/>
       <w:iCs/>
       <w:color w:val="2F5496" w:themeColor="accent1" w:themeShade="BF"/>
+      <w:kern w:val="2"/>
+      <w14:ligatures w14:val="standardContextual"/>
     </w:rPr>
   </w:style>
   <w:style w:type="character" w:customStyle="1" w:styleId="IntenseQuoteChar">
@@ -2346,8 +2979,12 @@
         <w:tab w:val="center" w:pos="4680"/>
         <w:tab w:val="right" w:pos="9360"/>
       </w:tabs>
-      <w:spacing w:after="0" w:line="240" w:lineRule="auto"/>
     </w:pPr>
+    <w:rPr>
+      <w:rFonts w:asciiTheme="minorHAnsi" w:eastAsiaTheme="minorHAnsi" w:hAnsiTheme="minorHAnsi" w:cstheme="minorBidi"/>
+      <w:kern w:val="2"/>
+      <w14:ligatures w14:val="standardContextual"/>
+    </w:rPr>
   </w:style>
   <w:style w:type="character" w:customStyle="1" w:styleId="HeaderChar">
     <w:name w:val="Header Char"/>
@@ -2368,8 +3005,12 @@
         <w:tab w:val="center" w:pos="4680"/>
         <w:tab w:val="right" w:pos="9360"/>
       </w:tabs>
-      <w:spacing w:after="0" w:line="240" w:lineRule="auto"/>
     </w:pPr>
+    <w:rPr>
+      <w:rFonts w:asciiTheme="minorHAnsi" w:eastAsiaTheme="minorHAnsi" w:hAnsiTheme="minorHAnsi" w:cstheme="minorBidi"/>
+      <w:kern w:val="2"/>
+      <w14:ligatures w14:val="standardContextual"/>
+    </w:rPr>
   </w:style>
   <w:style w:type="character" w:customStyle="1" w:styleId="FooterChar">
     <w:name w:val="Footer Char"/>
@@ -2377,6 +3018,44 @@
     <w:link w:val="Footer"/>
     <w:uiPriority w:val="99"/>
     <w:rsid w:val="001B322A"/>
+  </w:style>
+  <w:style w:type="paragraph" w:styleId="Revision">
+    <w:name w:val="Revision"/>
+    <w:hidden/>
+    <w:uiPriority w:val="99"/>
+    <w:semiHidden/>
+    <w:rsid w:val="00607B46"/>
+    <w:pPr>
+      <w:spacing w:after="0" w:line="240" w:lineRule="auto"/>
+    </w:pPr>
+    <w:rPr>
+      <w:rFonts w:ascii="Times New Roman" w:eastAsia="Times New Roman" w:hAnsi="Times New Roman" w:cs="Times New Roman"/>
+      <w:kern w:val="0"/>
+      <w14:ligatures w14:val="none"/>
+    </w:rPr>
+  </w:style>
+  <w:style w:type="character" w:styleId="Hyperlink">
+    <w:name w:val="Hyperlink"/>
+    <w:basedOn w:val="DefaultParagraphFont"/>
+    <w:uiPriority w:val="99"/>
+    <w:unhideWhenUsed/>
+    <w:rsid w:val="00E5413B"/>
+    <w:rPr>
+      <w:color w:val="0563C1" w:themeColor="hyperlink"/>
+      <w:u w:val="single"/>
+    </w:rPr>
+  </w:style>
+  <w:style w:type="character" w:styleId="UnresolvedMention">
+    <w:name w:val="Unresolved Mention"/>
+    <w:basedOn w:val="DefaultParagraphFont"/>
+    <w:uiPriority w:val="99"/>
+    <w:semiHidden/>
+    <w:unhideWhenUsed/>
+    <w:rsid w:val="00E5413B"/>
+    <w:rPr>
+      <w:color w:val="605E5C"/>
+      <w:shd w:val="clear" w:color="auto" w:fill="E1DFDD"/>
+    </w:rPr>
   </w:style>
 </w:styles>
 </file>

</xml_diff>